<commit_message>
Added comments. Current implementation docker is not working
</commit_message>
<xml_diff>
--- a/Project02/Project 2 NEU 2021.docx
+++ b/Project02/Project 2 NEU 2021.docx
@@ -1,6 +1,6 @@
 
 <file path=word/document.xml><?xml version="1.0" encoding="utf-8"?>
-<w:document xmlns:wpc="http://schemas.microsoft.com/office/word/2010/wordprocessingCanvas" xmlns:cx="http://schemas.microsoft.com/office/drawing/2014/chartex" xmlns:cx1="http://schemas.microsoft.com/office/drawing/2015/9/8/chartex" xmlns:cx2="http://schemas.microsoft.com/office/drawing/2015/10/21/chartex" xmlns:cx3="http://schemas.microsoft.com/office/drawing/2016/5/9/chartex" xmlns:cx4="http://schemas.microsoft.com/office/drawing/2016/5/10/chartex" xmlns:cx5="http://schemas.microsoft.com/office/drawing/2016/5/11/chartex" xmlns:cx6="http://schemas.microsoft.com/office/drawing/2016/5/12/chartex" xmlns:cx7="http://schemas.microsoft.com/office/drawing/2016/5/13/chartex" xmlns:cx8="http://schemas.microsoft.com/office/drawing/2016/5/14/chartex" xmlns:mc="http://schemas.openxmlformats.org/markup-compatibility/2006" xmlns:aink="http://schemas.microsoft.com/office/drawing/2016/ink" xmlns:am3d="http://schemas.microsoft.com/office/drawing/2017/model3d" xmlns:o="urn:schemas-microsoft-com:office:office" xmlns:r="http://schemas.openxmlformats.org/officeDocument/2006/relationships" xmlns:m="http://schemas.openxmlformats.org/officeDocument/2006/math" xmlns:v="urn:schemas-microsoft-com:vml" xmlns:wp14="http://schemas.microsoft.com/office/word/2010/wordprocessingDrawing" xmlns:wp="http://schemas.openxmlformats.org/drawingml/2006/wordprocessingDrawing" xmlns:w10="urn:schemas-microsoft-com:office:word" xmlns:w="http://schemas.openxmlformats.org/wordprocessingml/2006/main" xmlns:w14="http://schemas.microsoft.com/office/word/2010/wordml" xmlns:w15="http://schemas.microsoft.com/office/word/2012/wordml" xmlns:w16cex="http://schemas.microsoft.com/office/word/2018/wordml/cex" xmlns:w16cid="http://schemas.microsoft.com/office/word/2016/wordml/cid" xmlns:w16="http://schemas.microsoft.com/office/word/2018/wordml" xmlns:w16sdtdh="http://schemas.microsoft.com/office/word/2020/wordml/sdtdatahash" xmlns:w16se="http://schemas.microsoft.com/office/word/2015/wordml/symex" xmlns:wpg="http://schemas.microsoft.com/office/word/2010/wordprocessingGroup" xmlns:wpi="http://schemas.microsoft.com/office/word/2010/wordprocessingInk" xmlns:wne="http://schemas.microsoft.com/office/word/2006/wordml" xmlns:wps="http://schemas.microsoft.com/office/word/2010/wordprocessingShape" mc:Ignorable="w14 w15 w16se w16cid w16 w16cex w16sdtdh wp14">
+<w:document xmlns:wpc="http://schemas.microsoft.com/office/word/2010/wordprocessingCanvas" xmlns:cx="http://schemas.microsoft.com/office/drawing/2014/chartex" xmlns:cx1="http://schemas.microsoft.com/office/drawing/2015/9/8/chartex" xmlns:cx2="http://schemas.microsoft.com/office/drawing/2015/10/21/chartex" xmlns:cx3="http://schemas.microsoft.com/office/drawing/2016/5/9/chartex" xmlns:cx4="http://schemas.microsoft.com/office/drawing/2016/5/10/chartex" xmlns:cx5="http://schemas.microsoft.com/office/drawing/2016/5/11/chartex" xmlns:cx6="http://schemas.microsoft.com/office/drawing/2016/5/12/chartex" xmlns:cx7="http://schemas.microsoft.com/office/drawing/2016/5/13/chartex" xmlns:cx8="http://schemas.microsoft.com/office/drawing/2016/5/14/chartex" xmlns:mc="http://schemas.openxmlformats.org/markup-compatibility/2006" xmlns:aink="http://schemas.microsoft.com/office/drawing/2016/ink" xmlns:am3d="http://schemas.microsoft.com/office/drawing/2017/model3d" xmlns:o="urn:schemas-microsoft-com:office:office" xmlns:oel="http://schemas.microsoft.com/office/2019/extlst" xmlns:r="http://schemas.openxmlformats.org/officeDocument/2006/relationships" xmlns:m="http://schemas.openxmlformats.org/officeDocument/2006/math" xmlns:v="urn:schemas-microsoft-com:vml" xmlns:wp14="http://schemas.microsoft.com/office/word/2010/wordprocessingDrawing" xmlns:wp="http://schemas.openxmlformats.org/drawingml/2006/wordprocessingDrawing" xmlns:w10="urn:schemas-microsoft-com:office:word" xmlns:w="http://schemas.openxmlformats.org/wordprocessingml/2006/main" xmlns:w14="http://schemas.microsoft.com/office/word/2010/wordml" xmlns:w15="http://schemas.microsoft.com/office/word/2012/wordml" xmlns:w16cex="http://schemas.microsoft.com/office/word/2018/wordml/cex" xmlns:w16cid="http://schemas.microsoft.com/office/word/2016/wordml/cid" xmlns:w16="http://schemas.microsoft.com/office/word/2018/wordml" xmlns:w16sdtdh="http://schemas.microsoft.com/office/word/2020/wordml/sdtdatahash" xmlns:w16se="http://schemas.microsoft.com/office/word/2015/wordml/symex" xmlns:wpg="http://schemas.microsoft.com/office/word/2010/wordprocessingGroup" xmlns:wpi="http://schemas.microsoft.com/office/word/2010/wordprocessingInk" xmlns:wne="http://schemas.microsoft.com/office/word/2006/wordml" xmlns:wps="http://schemas.microsoft.com/office/word/2010/wordprocessingShape" mc:Ignorable="w14 w15 w16se w16cid w16 w16cex w16sdtdh wp14">
   <w:body>
     <w:p>
       <w:pPr>
@@ -43,7 +43,25 @@
           <w:sz w:val="28"/>
           <w:szCs w:val="28"/>
         </w:rPr>
-        <w:t>CS 6650 Scalable Dist Systems</w:t>
+        <w:t xml:space="preserve">CS 6650 Scalable </w:t>
+      </w:r>
+      <w:proofErr w:type="spellStart"/>
+      <w:r>
+        <w:rPr>
+          <w:rFonts w:ascii="Cambria" w:hAnsi="Cambria"/>
+          <w:sz w:val="28"/>
+          <w:szCs w:val="28"/>
+        </w:rPr>
+        <w:t>Dist</w:t>
+      </w:r>
+      <w:proofErr w:type="spellEnd"/>
+      <w:r>
+        <w:rPr>
+          <w:rFonts w:ascii="Cambria" w:hAnsi="Cambria"/>
+          <w:sz w:val="28"/>
+          <w:szCs w:val="28"/>
+        </w:rPr>
+        <w:t xml:space="preserve"> Systems</w:t>
       </w:r>
     </w:p>
     <w:p>
@@ -222,6 +240,7 @@
         <w:autoSpaceDE w:val="0"/>
         <w:autoSpaceDN w:val="0"/>
         <w:adjustRightInd w:val="0"/>
+        <w:ind w:firstLine="0"/>
         <w:rPr>
           <w:color w:val="0D6CAF"/>
           <w:szCs w:val="24"/>
@@ -232,7 +251,37 @@
           <w:color w:val="262626"/>
           <w:szCs w:val="24"/>
         </w:rPr>
-        <w:t>1) You need to enable your client and server to communicate using Remote Procedure Calls (RPC) instead of sockets.  If you’ve implemented Project #1 in Java, you may want to look into and leverage Java RMI for RPC communication.  However, there are multiple other RPC frameworks you can leverage (with their own IDLs) to provide the stubs/skeletons necessary across the network.  An additional example that enables the use of multiple languages is Apache Thrift (</w:t>
+        <w:t xml:space="preserve">1) You need to enable your client and server to communicate using Remote Procedure Calls (RPC) instead of sockets.  If you’ve implemented Project #1 in Java, you may want to </w:t>
+      </w:r>
+      <w:proofErr w:type="gramStart"/>
+      <w:r>
+        <w:rPr>
+          <w:color w:val="262626"/>
+          <w:szCs w:val="24"/>
+        </w:rPr>
+        <w:t>look into</w:t>
+      </w:r>
+      <w:proofErr w:type="gramEnd"/>
+      <w:r>
+        <w:rPr>
+          <w:color w:val="262626"/>
+          <w:szCs w:val="24"/>
+        </w:rPr>
+        <w:t xml:space="preserve"> and leverage Java RMI for RPC communication.  However, there are multiple other RPC frameworks you can leverage (with their own IDLs) to provide the stubs/skeletons necessary across the network.  An additional example that enables the use of multiple languages is Apache Thrift</w:t>
+      </w:r>
+      <w:r>
+        <w:rPr>
+          <w:color w:val="262626"/>
+          <w:szCs w:val="24"/>
+        </w:rPr>
+        <w:t>.</w:t>
+      </w:r>
+      <w:r>
+        <w:rPr>
+          <w:color w:val="262626"/>
+          <w:szCs w:val="24"/>
+        </w:rPr>
+        <w:t xml:space="preserve"> (</w:t>
       </w:r>
       <w:r>
         <w:rPr>
@@ -318,7 +367,23 @@
           <w:color w:val="262626"/>
           <w:szCs w:val="24"/>
         </w:rPr>
-        <w:t>2) You need to make your server multi-threaded such that you can handle multiple outstanding client requests at once.  You may decide how to thread your server.  One approach may be to use thread pools similar to other servers, although there are certainly many ways to do this. The key result is that your servers should be able to handle requests from multiple running instances of you client doing concurrent PUT, GET, and DELETE operations.  Due to the addition of multi-threading, you will need to handle mutual exclusion. </w:t>
+        <w:t xml:space="preserve">2) You need to make your server multi-threaded such that you can handle multiple outstanding client requests at once.  You may decide how to thread your server.  One approach may be to use thread pools </w:t>
+      </w:r>
+      <w:proofErr w:type="gramStart"/>
+      <w:r>
+        <w:rPr>
+          <w:color w:val="262626"/>
+          <w:szCs w:val="24"/>
+        </w:rPr>
+        <w:t>similar to</w:t>
+      </w:r>
+      <w:proofErr w:type="gramEnd"/>
+      <w:r>
+        <w:rPr>
+          <w:color w:val="262626"/>
+          <w:szCs w:val="24"/>
+        </w:rPr>
+        <w:t xml:space="preserve"> other servers, although there are certainly many ways to do this. The key result is that your servers should be able to handle requests from multiple running instances of you client doing concurrent PUT, GET, and DELETE operations.  Due to the addition of multi-threading, you will need to handle mutual exclusion. </w:t>
       </w:r>
     </w:p>
     <w:p>
@@ -433,7 +498,15 @@
         <w:t xml:space="preserve">  </w:t>
       </w:r>
       <w:r>
-        <w:t xml:space="preserve">The grade for your executive summary is based on the effort you put into the assignment overview and technical impression. In general, if you put some effort into your writing, you will receive full credit for your executive summary (provided that it is properly formatted and submitted as a plain text file). </w:t>
+        <w:t>The grade for your executive summary is based on the effort you put into the assignment overview and technical impression. In general, if you put some effort into your writing, you will receive full credit for your executive summary (</w:t>
+      </w:r>
+      <w:proofErr w:type="gramStart"/>
+      <w:r>
+        <w:t>provided that</w:t>
+      </w:r>
+      <w:proofErr w:type="gramEnd"/>
+      <w:r>
+        <w:t xml:space="preserve"> it is properly formatted and submitted as a plain text file). </w:t>
       </w:r>
     </w:p>
     <w:p>
@@ -591,7 +664,39 @@
           <w:color w:val="262626"/>
           <w:szCs w:val="24"/>
         </w:rPr>
-        <w:t>The following items should be archived together, e.g., placed in a .zip file or tarball file (*.tgz or *.tar.gz), and electronically submitted via the link is provided on the course Moodle page.</w:t>
+        <w:t xml:space="preserve">The following items should be archived together, e.g., placed in a .zip file or </w:t>
+      </w:r>
+      <w:proofErr w:type="spellStart"/>
+      <w:r>
+        <w:rPr>
+          <w:color w:val="262626"/>
+          <w:szCs w:val="24"/>
+        </w:rPr>
+        <w:t>tarball</w:t>
+      </w:r>
+      <w:proofErr w:type="spellEnd"/>
+      <w:r>
+        <w:rPr>
+          <w:color w:val="262626"/>
+          <w:szCs w:val="24"/>
+        </w:rPr>
+        <w:t xml:space="preserve"> file (*.</w:t>
+      </w:r>
+      <w:proofErr w:type="spellStart"/>
+      <w:r>
+        <w:rPr>
+          <w:color w:val="262626"/>
+          <w:szCs w:val="24"/>
+        </w:rPr>
+        <w:t>tgz</w:t>
+      </w:r>
+      <w:proofErr w:type="spellEnd"/>
+      <w:r>
+        <w:rPr>
+          <w:color w:val="262626"/>
+          <w:szCs w:val="24"/>
+        </w:rPr>
+        <w:t xml:space="preserve"> or *.tar.gz), and electronically submitted via the link is provided on the course Moodle page.</w:t>
       </w:r>
     </w:p>
     <w:p>
@@ -760,7 +865,7 @@
 </file>
 
 <file path=word/endnotes.xml><?xml version="1.0" encoding="utf-8"?>
-<w:endnotes xmlns:wpc="http://schemas.microsoft.com/office/word/2010/wordprocessingCanvas" xmlns:cx="http://schemas.microsoft.com/office/drawing/2014/chartex" xmlns:cx1="http://schemas.microsoft.com/office/drawing/2015/9/8/chartex" xmlns:cx2="http://schemas.microsoft.com/office/drawing/2015/10/21/chartex" xmlns:cx3="http://schemas.microsoft.com/office/drawing/2016/5/9/chartex" xmlns:cx4="http://schemas.microsoft.com/office/drawing/2016/5/10/chartex" xmlns:cx5="http://schemas.microsoft.com/office/drawing/2016/5/11/chartex" xmlns:cx6="http://schemas.microsoft.com/office/drawing/2016/5/12/chartex" xmlns:cx7="http://schemas.microsoft.com/office/drawing/2016/5/13/chartex" xmlns:cx8="http://schemas.microsoft.com/office/drawing/2016/5/14/chartex" xmlns:mc="http://schemas.openxmlformats.org/markup-compatibility/2006" xmlns:aink="http://schemas.microsoft.com/office/drawing/2016/ink" xmlns:am3d="http://schemas.microsoft.com/office/drawing/2017/model3d" xmlns:o="urn:schemas-microsoft-com:office:office" xmlns:r="http://schemas.openxmlformats.org/officeDocument/2006/relationships" xmlns:m="http://schemas.openxmlformats.org/officeDocument/2006/math" xmlns:v="urn:schemas-microsoft-com:vml" xmlns:wp14="http://schemas.microsoft.com/office/word/2010/wordprocessingDrawing" xmlns:wp="http://schemas.openxmlformats.org/drawingml/2006/wordprocessingDrawing" xmlns:w10="urn:schemas-microsoft-com:office:word" xmlns:w="http://schemas.openxmlformats.org/wordprocessingml/2006/main" xmlns:w14="http://schemas.microsoft.com/office/word/2010/wordml" xmlns:w15="http://schemas.microsoft.com/office/word/2012/wordml" xmlns:w16cex="http://schemas.microsoft.com/office/word/2018/wordml/cex" xmlns:w16cid="http://schemas.microsoft.com/office/word/2016/wordml/cid" xmlns:w16="http://schemas.microsoft.com/office/word/2018/wordml" xmlns:w16sdtdh="http://schemas.microsoft.com/office/word/2020/wordml/sdtdatahash" xmlns:w16se="http://schemas.microsoft.com/office/word/2015/wordml/symex" xmlns:wpg="http://schemas.microsoft.com/office/word/2010/wordprocessingGroup" xmlns:wpi="http://schemas.microsoft.com/office/word/2010/wordprocessingInk" xmlns:wne="http://schemas.microsoft.com/office/word/2006/wordml" xmlns:wps="http://schemas.microsoft.com/office/word/2010/wordprocessingShape" mc:Ignorable="w14 w15 w16se w16cid w16 w16cex w16sdtdh wp14">
+<w:endnotes xmlns:wpc="http://schemas.microsoft.com/office/word/2010/wordprocessingCanvas" xmlns:cx="http://schemas.microsoft.com/office/drawing/2014/chartex" xmlns:cx1="http://schemas.microsoft.com/office/drawing/2015/9/8/chartex" xmlns:cx2="http://schemas.microsoft.com/office/drawing/2015/10/21/chartex" xmlns:cx3="http://schemas.microsoft.com/office/drawing/2016/5/9/chartex" xmlns:cx4="http://schemas.microsoft.com/office/drawing/2016/5/10/chartex" xmlns:cx5="http://schemas.microsoft.com/office/drawing/2016/5/11/chartex" xmlns:cx6="http://schemas.microsoft.com/office/drawing/2016/5/12/chartex" xmlns:cx7="http://schemas.microsoft.com/office/drawing/2016/5/13/chartex" xmlns:cx8="http://schemas.microsoft.com/office/drawing/2016/5/14/chartex" xmlns:mc="http://schemas.openxmlformats.org/markup-compatibility/2006" xmlns:aink="http://schemas.microsoft.com/office/drawing/2016/ink" xmlns:am3d="http://schemas.microsoft.com/office/drawing/2017/model3d" xmlns:o="urn:schemas-microsoft-com:office:office" xmlns:oel="http://schemas.microsoft.com/office/2019/extlst" xmlns:r="http://schemas.openxmlformats.org/officeDocument/2006/relationships" xmlns:m="http://schemas.openxmlformats.org/officeDocument/2006/math" xmlns:v="urn:schemas-microsoft-com:vml" xmlns:wp14="http://schemas.microsoft.com/office/word/2010/wordprocessingDrawing" xmlns:wp="http://schemas.openxmlformats.org/drawingml/2006/wordprocessingDrawing" xmlns:w10="urn:schemas-microsoft-com:office:word" xmlns:w="http://schemas.openxmlformats.org/wordprocessingml/2006/main" xmlns:w14="http://schemas.microsoft.com/office/word/2010/wordml" xmlns:w15="http://schemas.microsoft.com/office/word/2012/wordml" xmlns:w16cex="http://schemas.microsoft.com/office/word/2018/wordml/cex" xmlns:w16cid="http://schemas.microsoft.com/office/word/2016/wordml/cid" xmlns:w16="http://schemas.microsoft.com/office/word/2018/wordml" xmlns:w16sdtdh="http://schemas.microsoft.com/office/word/2020/wordml/sdtdatahash" xmlns:w16se="http://schemas.microsoft.com/office/word/2015/wordml/symex" xmlns:wpg="http://schemas.microsoft.com/office/word/2010/wordprocessingGroup" xmlns:wpi="http://schemas.microsoft.com/office/word/2010/wordprocessingInk" xmlns:wne="http://schemas.microsoft.com/office/word/2006/wordml" xmlns:wps="http://schemas.microsoft.com/office/word/2010/wordprocessingShape" mc:Ignorable="w14 w15 w16se w16cid w16 w16cex w16sdtdh wp14">
   <w:endnote w:type="separator" w:id="-1">
     <w:p>
       <w:pPr>
@@ -785,7 +890,7 @@
 </file>
 
 <file path=word/footer1.xml><?xml version="1.0" encoding="utf-8"?>
-<w:ftr xmlns:wpc="http://schemas.microsoft.com/office/word/2010/wordprocessingCanvas" xmlns:cx="http://schemas.microsoft.com/office/drawing/2014/chartex" xmlns:cx1="http://schemas.microsoft.com/office/drawing/2015/9/8/chartex" xmlns:cx2="http://schemas.microsoft.com/office/drawing/2015/10/21/chartex" xmlns:cx3="http://schemas.microsoft.com/office/drawing/2016/5/9/chartex" xmlns:cx4="http://schemas.microsoft.com/office/drawing/2016/5/10/chartex" xmlns:cx5="http://schemas.microsoft.com/office/drawing/2016/5/11/chartex" xmlns:cx6="http://schemas.microsoft.com/office/drawing/2016/5/12/chartex" xmlns:cx7="http://schemas.microsoft.com/office/drawing/2016/5/13/chartex" xmlns:cx8="http://schemas.microsoft.com/office/drawing/2016/5/14/chartex" xmlns:mc="http://schemas.openxmlformats.org/markup-compatibility/2006" xmlns:aink="http://schemas.microsoft.com/office/drawing/2016/ink" xmlns:am3d="http://schemas.microsoft.com/office/drawing/2017/model3d" xmlns:o="urn:schemas-microsoft-com:office:office" xmlns:r="http://schemas.openxmlformats.org/officeDocument/2006/relationships" xmlns:m="http://schemas.openxmlformats.org/officeDocument/2006/math" xmlns:v="urn:schemas-microsoft-com:vml" xmlns:wp14="http://schemas.microsoft.com/office/word/2010/wordprocessingDrawing" xmlns:wp="http://schemas.openxmlformats.org/drawingml/2006/wordprocessingDrawing" xmlns:w10="urn:schemas-microsoft-com:office:word" xmlns:w="http://schemas.openxmlformats.org/wordprocessingml/2006/main" xmlns:w14="http://schemas.microsoft.com/office/word/2010/wordml" xmlns:w15="http://schemas.microsoft.com/office/word/2012/wordml" xmlns:w16cex="http://schemas.microsoft.com/office/word/2018/wordml/cex" xmlns:w16cid="http://schemas.microsoft.com/office/word/2016/wordml/cid" xmlns:w16="http://schemas.microsoft.com/office/word/2018/wordml" xmlns:w16sdtdh="http://schemas.microsoft.com/office/word/2020/wordml/sdtdatahash" xmlns:w16se="http://schemas.microsoft.com/office/word/2015/wordml/symex" xmlns:wpg="http://schemas.microsoft.com/office/word/2010/wordprocessingGroup" xmlns:wpi="http://schemas.microsoft.com/office/word/2010/wordprocessingInk" xmlns:wne="http://schemas.microsoft.com/office/word/2006/wordml" xmlns:wps="http://schemas.microsoft.com/office/word/2010/wordprocessingShape" mc:Ignorable="w14 w15 w16se w16cid w16 w16cex w16sdtdh wp14">
+<w:ftr xmlns:wpc="http://schemas.microsoft.com/office/word/2010/wordprocessingCanvas" xmlns:cx="http://schemas.microsoft.com/office/drawing/2014/chartex" xmlns:cx1="http://schemas.microsoft.com/office/drawing/2015/9/8/chartex" xmlns:cx2="http://schemas.microsoft.com/office/drawing/2015/10/21/chartex" xmlns:cx3="http://schemas.microsoft.com/office/drawing/2016/5/9/chartex" xmlns:cx4="http://schemas.microsoft.com/office/drawing/2016/5/10/chartex" xmlns:cx5="http://schemas.microsoft.com/office/drawing/2016/5/11/chartex" xmlns:cx6="http://schemas.microsoft.com/office/drawing/2016/5/12/chartex" xmlns:cx7="http://schemas.microsoft.com/office/drawing/2016/5/13/chartex" xmlns:cx8="http://schemas.microsoft.com/office/drawing/2016/5/14/chartex" xmlns:mc="http://schemas.openxmlformats.org/markup-compatibility/2006" xmlns:aink="http://schemas.microsoft.com/office/drawing/2016/ink" xmlns:am3d="http://schemas.microsoft.com/office/drawing/2017/model3d" xmlns:o="urn:schemas-microsoft-com:office:office" xmlns:oel="http://schemas.microsoft.com/office/2019/extlst" xmlns:r="http://schemas.openxmlformats.org/officeDocument/2006/relationships" xmlns:m="http://schemas.openxmlformats.org/officeDocument/2006/math" xmlns:v="urn:schemas-microsoft-com:vml" xmlns:wp14="http://schemas.microsoft.com/office/word/2010/wordprocessingDrawing" xmlns:wp="http://schemas.openxmlformats.org/drawingml/2006/wordprocessingDrawing" xmlns:w10="urn:schemas-microsoft-com:office:word" xmlns:w="http://schemas.openxmlformats.org/wordprocessingml/2006/main" xmlns:w14="http://schemas.microsoft.com/office/word/2010/wordml" xmlns:w15="http://schemas.microsoft.com/office/word/2012/wordml" xmlns:w16cex="http://schemas.microsoft.com/office/word/2018/wordml/cex" xmlns:w16cid="http://schemas.microsoft.com/office/word/2016/wordml/cid" xmlns:w16="http://schemas.microsoft.com/office/word/2018/wordml" xmlns:w16sdtdh="http://schemas.microsoft.com/office/word/2020/wordml/sdtdatahash" xmlns:w16se="http://schemas.microsoft.com/office/word/2015/wordml/symex" xmlns:wpg="http://schemas.microsoft.com/office/word/2010/wordprocessingGroup" xmlns:wpi="http://schemas.microsoft.com/office/word/2010/wordprocessingInk" xmlns:wne="http://schemas.microsoft.com/office/word/2006/wordml" xmlns:wps="http://schemas.microsoft.com/office/word/2010/wordprocessingShape" mc:Ignorable="w14 w15 w16se w16cid w16 w16cex w16sdtdh wp14">
   <w:sdt>
     <w:sdtPr>
       <w:id w:val="42252794"/>
@@ -838,7 +943,7 @@
 </file>
 
 <file path=word/footnotes.xml><?xml version="1.0" encoding="utf-8"?>
-<w:footnotes xmlns:wpc="http://schemas.microsoft.com/office/word/2010/wordprocessingCanvas" xmlns:cx="http://schemas.microsoft.com/office/drawing/2014/chartex" xmlns:cx1="http://schemas.microsoft.com/office/drawing/2015/9/8/chartex" xmlns:cx2="http://schemas.microsoft.com/office/drawing/2015/10/21/chartex" xmlns:cx3="http://schemas.microsoft.com/office/drawing/2016/5/9/chartex" xmlns:cx4="http://schemas.microsoft.com/office/drawing/2016/5/10/chartex" xmlns:cx5="http://schemas.microsoft.com/office/drawing/2016/5/11/chartex" xmlns:cx6="http://schemas.microsoft.com/office/drawing/2016/5/12/chartex" xmlns:cx7="http://schemas.microsoft.com/office/drawing/2016/5/13/chartex" xmlns:cx8="http://schemas.microsoft.com/office/drawing/2016/5/14/chartex" xmlns:mc="http://schemas.openxmlformats.org/markup-compatibility/2006" xmlns:aink="http://schemas.microsoft.com/office/drawing/2016/ink" xmlns:am3d="http://schemas.microsoft.com/office/drawing/2017/model3d" xmlns:o="urn:schemas-microsoft-com:office:office" xmlns:r="http://schemas.openxmlformats.org/officeDocument/2006/relationships" xmlns:m="http://schemas.openxmlformats.org/officeDocument/2006/math" xmlns:v="urn:schemas-microsoft-com:vml" xmlns:wp14="http://schemas.microsoft.com/office/word/2010/wordprocessingDrawing" xmlns:wp="http://schemas.openxmlformats.org/drawingml/2006/wordprocessingDrawing" xmlns:w10="urn:schemas-microsoft-com:office:word" xmlns:w="http://schemas.openxmlformats.org/wordprocessingml/2006/main" xmlns:w14="http://schemas.microsoft.com/office/word/2010/wordml" xmlns:w15="http://schemas.microsoft.com/office/word/2012/wordml" xmlns:w16cex="http://schemas.microsoft.com/office/word/2018/wordml/cex" xmlns:w16cid="http://schemas.microsoft.com/office/word/2016/wordml/cid" xmlns:w16="http://schemas.microsoft.com/office/word/2018/wordml" xmlns:w16sdtdh="http://schemas.microsoft.com/office/word/2020/wordml/sdtdatahash" xmlns:w16se="http://schemas.microsoft.com/office/word/2015/wordml/symex" xmlns:wpg="http://schemas.microsoft.com/office/word/2010/wordprocessingGroup" xmlns:wpi="http://schemas.microsoft.com/office/word/2010/wordprocessingInk" xmlns:wne="http://schemas.microsoft.com/office/word/2006/wordml" xmlns:wps="http://schemas.microsoft.com/office/word/2010/wordprocessingShape" mc:Ignorable="w14 w15 w16se w16cid w16 w16cex w16sdtdh wp14">
+<w:footnotes xmlns:wpc="http://schemas.microsoft.com/office/word/2010/wordprocessingCanvas" xmlns:cx="http://schemas.microsoft.com/office/drawing/2014/chartex" xmlns:cx1="http://schemas.microsoft.com/office/drawing/2015/9/8/chartex" xmlns:cx2="http://schemas.microsoft.com/office/drawing/2015/10/21/chartex" xmlns:cx3="http://schemas.microsoft.com/office/drawing/2016/5/9/chartex" xmlns:cx4="http://schemas.microsoft.com/office/drawing/2016/5/10/chartex" xmlns:cx5="http://schemas.microsoft.com/office/drawing/2016/5/11/chartex" xmlns:cx6="http://schemas.microsoft.com/office/drawing/2016/5/12/chartex" xmlns:cx7="http://schemas.microsoft.com/office/drawing/2016/5/13/chartex" xmlns:cx8="http://schemas.microsoft.com/office/drawing/2016/5/14/chartex" xmlns:mc="http://schemas.openxmlformats.org/markup-compatibility/2006" xmlns:aink="http://schemas.microsoft.com/office/drawing/2016/ink" xmlns:am3d="http://schemas.microsoft.com/office/drawing/2017/model3d" xmlns:o="urn:schemas-microsoft-com:office:office" xmlns:oel="http://schemas.microsoft.com/office/2019/extlst" xmlns:r="http://schemas.openxmlformats.org/officeDocument/2006/relationships" xmlns:m="http://schemas.openxmlformats.org/officeDocument/2006/math" xmlns:v="urn:schemas-microsoft-com:vml" xmlns:wp14="http://schemas.microsoft.com/office/word/2010/wordprocessingDrawing" xmlns:wp="http://schemas.openxmlformats.org/drawingml/2006/wordprocessingDrawing" xmlns:w10="urn:schemas-microsoft-com:office:word" xmlns:w="http://schemas.openxmlformats.org/wordprocessingml/2006/main" xmlns:w14="http://schemas.microsoft.com/office/word/2010/wordml" xmlns:w15="http://schemas.microsoft.com/office/word/2012/wordml" xmlns:w16cex="http://schemas.microsoft.com/office/word/2018/wordml/cex" xmlns:w16cid="http://schemas.microsoft.com/office/word/2016/wordml/cid" xmlns:w16="http://schemas.microsoft.com/office/word/2018/wordml" xmlns:w16sdtdh="http://schemas.microsoft.com/office/word/2020/wordml/sdtdatahash" xmlns:w16se="http://schemas.microsoft.com/office/word/2015/wordml/symex" xmlns:wpg="http://schemas.microsoft.com/office/word/2010/wordprocessingGroup" xmlns:wpi="http://schemas.microsoft.com/office/word/2010/wordprocessingInk" xmlns:wne="http://schemas.microsoft.com/office/word/2006/wordml" xmlns:wps="http://schemas.microsoft.com/office/word/2010/wordprocessingShape" mc:Ignorable="w14 w15 w16se w16cid w16 w16cex w16sdtdh wp14">
   <w:footnote w:type="separator" w:id="-1">
     <w:p>
       <w:pPr>
@@ -863,7 +968,7 @@
 </file>
 
 <file path=word/numbering.xml><?xml version="1.0" encoding="utf-8"?>
-<w:numbering xmlns:wpc="http://schemas.microsoft.com/office/word/2010/wordprocessingCanvas" xmlns:cx="http://schemas.microsoft.com/office/drawing/2014/chartex" xmlns:cx1="http://schemas.microsoft.com/office/drawing/2015/9/8/chartex" xmlns:cx2="http://schemas.microsoft.com/office/drawing/2015/10/21/chartex" xmlns:cx3="http://schemas.microsoft.com/office/drawing/2016/5/9/chartex" xmlns:cx4="http://schemas.microsoft.com/office/drawing/2016/5/10/chartex" xmlns:cx5="http://schemas.microsoft.com/office/drawing/2016/5/11/chartex" xmlns:cx6="http://schemas.microsoft.com/office/drawing/2016/5/12/chartex" xmlns:cx7="http://schemas.microsoft.com/office/drawing/2016/5/13/chartex" xmlns:cx8="http://schemas.microsoft.com/office/drawing/2016/5/14/chartex" xmlns:mc="http://schemas.openxmlformats.org/markup-compatibility/2006" xmlns:aink="http://schemas.microsoft.com/office/drawing/2016/ink" xmlns:am3d="http://schemas.microsoft.com/office/drawing/2017/model3d" xmlns:o="urn:schemas-microsoft-com:office:office" xmlns:r="http://schemas.openxmlformats.org/officeDocument/2006/relationships" xmlns:m="http://schemas.openxmlformats.org/officeDocument/2006/math" xmlns:v="urn:schemas-microsoft-com:vml" xmlns:wp14="http://schemas.microsoft.com/office/word/2010/wordprocessingDrawing" xmlns:wp="http://schemas.openxmlformats.org/drawingml/2006/wordprocessingDrawing" xmlns:w10="urn:schemas-microsoft-com:office:word" xmlns:w="http://schemas.openxmlformats.org/wordprocessingml/2006/main" xmlns:w14="http://schemas.microsoft.com/office/word/2010/wordml" xmlns:w15="http://schemas.microsoft.com/office/word/2012/wordml" xmlns:w16cex="http://schemas.microsoft.com/office/word/2018/wordml/cex" xmlns:w16cid="http://schemas.microsoft.com/office/word/2016/wordml/cid" xmlns:w16="http://schemas.microsoft.com/office/word/2018/wordml" xmlns:w16sdtdh="http://schemas.microsoft.com/office/word/2020/wordml/sdtdatahash" xmlns:w16se="http://schemas.microsoft.com/office/word/2015/wordml/symex" xmlns:wpg="http://schemas.microsoft.com/office/word/2010/wordprocessingGroup" xmlns:wpi="http://schemas.microsoft.com/office/word/2010/wordprocessingInk" xmlns:wne="http://schemas.microsoft.com/office/word/2006/wordml" xmlns:wps="http://schemas.microsoft.com/office/word/2010/wordprocessingShape" mc:Ignorable="w14 w15 w16se w16cid w16 w16cex w16sdtdh wp14">
+<w:numbering xmlns:wpc="http://schemas.microsoft.com/office/word/2010/wordprocessingCanvas" xmlns:cx="http://schemas.microsoft.com/office/drawing/2014/chartex" xmlns:cx1="http://schemas.microsoft.com/office/drawing/2015/9/8/chartex" xmlns:cx2="http://schemas.microsoft.com/office/drawing/2015/10/21/chartex" xmlns:cx3="http://schemas.microsoft.com/office/drawing/2016/5/9/chartex" xmlns:cx4="http://schemas.microsoft.com/office/drawing/2016/5/10/chartex" xmlns:cx5="http://schemas.microsoft.com/office/drawing/2016/5/11/chartex" xmlns:cx6="http://schemas.microsoft.com/office/drawing/2016/5/12/chartex" xmlns:cx7="http://schemas.microsoft.com/office/drawing/2016/5/13/chartex" xmlns:cx8="http://schemas.microsoft.com/office/drawing/2016/5/14/chartex" xmlns:mc="http://schemas.openxmlformats.org/markup-compatibility/2006" xmlns:aink="http://schemas.microsoft.com/office/drawing/2016/ink" xmlns:am3d="http://schemas.microsoft.com/office/drawing/2017/model3d" xmlns:o="urn:schemas-microsoft-com:office:office" xmlns:oel="http://schemas.microsoft.com/office/2019/extlst" xmlns:r="http://schemas.openxmlformats.org/officeDocument/2006/relationships" xmlns:m="http://schemas.openxmlformats.org/officeDocument/2006/math" xmlns:v="urn:schemas-microsoft-com:vml" xmlns:wp14="http://schemas.microsoft.com/office/word/2010/wordprocessingDrawing" xmlns:wp="http://schemas.openxmlformats.org/drawingml/2006/wordprocessingDrawing" xmlns:w10="urn:schemas-microsoft-com:office:word" xmlns:w="http://schemas.openxmlformats.org/wordprocessingml/2006/main" xmlns:w14="http://schemas.microsoft.com/office/word/2010/wordml" xmlns:w15="http://schemas.microsoft.com/office/word/2012/wordml" xmlns:w16cex="http://schemas.microsoft.com/office/word/2018/wordml/cex" xmlns:w16cid="http://schemas.microsoft.com/office/word/2016/wordml/cid" xmlns:w16="http://schemas.microsoft.com/office/word/2018/wordml" xmlns:w16sdtdh="http://schemas.microsoft.com/office/word/2020/wordml/sdtdatahash" xmlns:w16se="http://schemas.microsoft.com/office/word/2015/wordml/symex" xmlns:wpg="http://schemas.microsoft.com/office/word/2010/wordprocessingGroup" xmlns:wpi="http://schemas.microsoft.com/office/word/2010/wordprocessingInk" xmlns:wne="http://schemas.microsoft.com/office/word/2006/wordml" xmlns:wps="http://schemas.microsoft.com/office/word/2010/wordprocessingShape" mc:Ignorable="w14 w15 w16se w16cid w16 w16cex w16sdtdh wp14">
   <w:abstractNum w:abstractNumId="0" w15:restartNumberingAfterBreak="0">
     <w:nsid w:val="03E465CE"/>
     <w:multiLevelType w:val="hybridMultilevel"/>
@@ -1672,19 +1777,19 @@
       </w:rPr>
     </w:lvl>
   </w:abstractNum>
-  <w:num w:numId="1">
+  <w:num w:numId="1" w16cid:durableId="984118854">
     <w:abstractNumId w:val="4"/>
   </w:num>
-  <w:num w:numId="2">
+  <w:num w:numId="2" w16cid:durableId="1149445774">
     <w:abstractNumId w:val="2"/>
   </w:num>
-  <w:num w:numId="3">
+  <w:num w:numId="3" w16cid:durableId="383412420">
     <w:abstractNumId w:val="3"/>
   </w:num>
-  <w:num w:numId="4">
+  <w:num w:numId="4" w16cid:durableId="1451631277">
     <w:abstractNumId w:val="1"/>
   </w:num>
-  <w:num w:numId="5">
+  <w:num w:numId="5" w16cid:durableId="2103060703">
     <w:abstractNumId w:val="0"/>
   </w:num>
 </w:numbering>
@@ -1813,6 +1918,7 @@
     <w:lsdException w:name="HTML Sample" w:semiHidden="1" w:unhideWhenUsed="1"/>
     <w:lsdException w:name="HTML Typewriter" w:semiHidden="1" w:unhideWhenUsed="1"/>
     <w:lsdException w:name="HTML Variable" w:semiHidden="1" w:unhideWhenUsed="1"/>
+    <w:lsdException w:name="Normal Table" w:semiHidden="1" w:unhideWhenUsed="1"/>
     <w:lsdException w:name="annotation subject" w:semiHidden="1" w:unhideWhenUsed="1"/>
     <w:lsdException w:name="No List" w:semiHidden="1" w:unhideWhenUsed="1"/>
     <w:lsdException w:name="Outline List 1" w:semiHidden="1" w:unhideWhenUsed="1"/>
@@ -1855,8 +1961,11 @@
     <w:lsdException w:name="Table Contemporary" w:semiHidden="1" w:unhideWhenUsed="1"/>
     <w:lsdException w:name="Table Elegant" w:semiHidden="1" w:unhideWhenUsed="1"/>
     <w:lsdException w:name="Table Professional" w:semiHidden="1" w:unhideWhenUsed="1"/>
+    <w:lsdException w:name="Table Subtle 1" w:semiHidden="1" w:unhideWhenUsed="1"/>
     <w:lsdException w:name="Table Subtle 2" w:semiHidden="1" w:unhideWhenUsed="1"/>
     <w:lsdException w:name="Table Web 1" w:semiHidden="1" w:unhideWhenUsed="1"/>
+    <w:lsdException w:name="Table Web 2" w:semiHidden="1" w:unhideWhenUsed="1"/>
+    <w:lsdException w:name="Table Web 3" w:semiHidden="1" w:unhideWhenUsed="1"/>
     <w:lsdException w:name="Balloon Text" w:semiHidden="1" w:unhideWhenUsed="1"/>
     <w:lsdException w:name="Table Grid" w:uiPriority="39"/>
     <w:lsdException w:name="Table Theme" w:semiHidden="1" w:unhideWhenUsed="1"/>

</xml_diff>

<commit_message>
Updated docker bash files
</commit_message>
<xml_diff>
--- a/Project02/Project 2 NEU 2021.docx
+++ b/Project02/Project 2 NEU 2021.docx
@@ -251,23 +251,7 @@
           <w:color w:val="262626"/>
           <w:szCs w:val="24"/>
         </w:rPr>
-        <w:t xml:space="preserve">1) You need to enable your client and server to communicate using Remote Procedure Calls (RPC) instead of sockets.  If you’ve implemented Project #1 in Java, you may want to </w:t>
-      </w:r>
-      <w:proofErr w:type="gramStart"/>
-      <w:r>
-        <w:rPr>
-          <w:color w:val="262626"/>
-          <w:szCs w:val="24"/>
-        </w:rPr>
-        <w:t>look into</w:t>
-      </w:r>
-      <w:proofErr w:type="gramEnd"/>
-      <w:r>
-        <w:rPr>
-          <w:color w:val="262626"/>
-          <w:szCs w:val="24"/>
-        </w:rPr>
-        <w:t xml:space="preserve"> and leverage Java RMI for RPC communication.  However, there are multiple other RPC frameworks you can leverage (with their own IDLs) to provide the stubs/skeletons necessary across the network.  An additional example that enables the use of multiple languages is Apache Thrift</w:t>
+        <w:t>1) You need to enable your client and server to communicate using Remote Procedure Calls (RPC) instead of sockets.  If you’ve implemented Project #1 in Java, you may want to look into and leverage Java RMI for RPC communication.  However, there are multiple other RPC frameworks you can leverage (with their own IDLs) to provide the stubs/skeletons necessary across the network.  An additional example that enables the use of multiple languages is Apache Thrift</w:t>
       </w:r>
       <w:r>
         <w:rPr>
@@ -302,6 +286,12 @@
           <w:color w:val="262626"/>
           <w:szCs w:val="24"/>
         </w:rPr>
+      </w:r>
+      <w:r>
+        <w:rPr>
+          <w:color w:val="262626"/>
+          <w:szCs w:val="24"/>
+        </w:rPr>
         <w:fldChar w:fldCharType="separate"/>
       </w:r>
       <w:r>
@@ -367,23 +357,7 @@
           <w:color w:val="262626"/>
           <w:szCs w:val="24"/>
         </w:rPr>
-        <w:t xml:space="preserve">2) You need to make your server multi-threaded such that you can handle multiple outstanding client requests at once.  You may decide how to thread your server.  One approach may be to use thread pools </w:t>
-      </w:r>
-      <w:proofErr w:type="gramStart"/>
-      <w:r>
-        <w:rPr>
-          <w:color w:val="262626"/>
-          <w:szCs w:val="24"/>
-        </w:rPr>
-        <w:t>similar to</w:t>
-      </w:r>
-      <w:proofErr w:type="gramEnd"/>
-      <w:r>
-        <w:rPr>
-          <w:color w:val="262626"/>
-          <w:szCs w:val="24"/>
-        </w:rPr>
-        <w:t xml:space="preserve"> other servers, although there are certainly many ways to do this. The key result is that your servers should be able to handle requests from multiple running instances of you client doing concurrent PUT, GET, and DELETE operations.  Due to the addition of multi-threading, you will need to handle mutual exclusion. </w:t>
+        <w:t>2) You need to make your server multi-threaded such that you can handle multiple outstanding client requests at once.  You may decide how to thread your server.  One approach may be to use thread pools similar to other servers, although there are certainly many ways to do this. The key result is that your servers should be able to handle requests from multiple running instances of you client doing concurrent PUT, GET, and DELETE operations.  Due to the addition of multi-threading, you will need to handle mutual exclusion. </w:t>
       </w:r>
     </w:p>
     <w:p>
@@ -498,15 +472,7 @@
         <w:t xml:space="preserve">  </w:t>
       </w:r>
       <w:r>
-        <w:t>The grade for your executive summary is based on the effort you put into the assignment overview and technical impression. In general, if you put some effort into your writing, you will receive full credit for your executive summary (</w:t>
-      </w:r>
-      <w:proofErr w:type="gramStart"/>
-      <w:r>
-        <w:t>provided that</w:t>
-      </w:r>
-      <w:proofErr w:type="gramEnd"/>
-      <w:r>
-        <w:t xml:space="preserve"> it is properly formatted and submitted as a plain text file). </w:t>
+        <w:t xml:space="preserve">The grade for your executive summary is based on the effort you put into the assignment overview and technical impression. In general, if you put some effort into your writing, you will receive full credit for your executive summary (provided that it is properly formatted and submitted as a plain text file). </w:t>
       </w:r>
     </w:p>
     <w:p>
@@ -581,30 +547,579 @@
         <w:autoSpaceDE w:val="0"/>
         <w:autoSpaceDN w:val="0"/>
         <w:adjustRightInd w:val="0"/>
+        <w:rPr>
+          <w:color w:val="262626"/>
+          <w:szCs w:val="24"/>
+        </w:rPr>
+      </w:pPr>
+    </w:p>
+    <w:p>
+      <w:pPr>
+        <w:widowControl w:val="0"/>
+        <w:autoSpaceDE w:val="0"/>
+        <w:autoSpaceDN w:val="0"/>
+        <w:adjustRightInd w:val="0"/>
+        <w:rPr>
+          <w:color w:val="262626"/>
+          <w:szCs w:val="24"/>
+        </w:rPr>
+      </w:pPr>
+    </w:p>
+    <w:p>
+      <w:pPr>
+        <w:widowControl w:val="0"/>
+        <w:autoSpaceDE w:val="0"/>
+        <w:autoSpaceDN w:val="0"/>
+        <w:adjustRightInd w:val="0"/>
+        <w:rPr>
+          <w:color w:val="262626"/>
+          <w:szCs w:val="24"/>
+        </w:rPr>
+      </w:pPr>
+      <w:r>
+        <w:rPr>
+          <w:color w:val="262626"/>
+          <w:szCs w:val="24"/>
+        </w:rPr>
+        <w:lastRenderedPageBreak/>
+        <w:t>Assignment Overview:</w:t>
+      </w:r>
+    </w:p>
+    <w:p>
+      <w:pPr>
+        <w:widowControl w:val="0"/>
+        <w:autoSpaceDE w:val="0"/>
+        <w:autoSpaceDN w:val="0"/>
+        <w:adjustRightInd w:val="0"/>
+        <w:rPr>
+          <w:color w:val="262626"/>
+          <w:szCs w:val="24"/>
+        </w:rPr>
+      </w:pPr>
+    </w:p>
+    <w:p>
+      <w:pPr>
+        <w:widowControl w:val="0"/>
+        <w:autoSpaceDE w:val="0"/>
+        <w:autoSpaceDN w:val="0"/>
+        <w:adjustRightInd w:val="0"/>
         <w:ind w:left="0" w:firstLine="0"/>
         <w:rPr>
           <w:color w:val="262626"/>
           <w:szCs w:val="24"/>
         </w:rPr>
       </w:pPr>
-    </w:p>
-    <w:p>
-      <w:pPr>
-        <w:widowControl w:val="0"/>
-        <w:autoSpaceDE w:val="0"/>
-        <w:autoSpaceDN w:val="0"/>
-        <w:adjustRightInd w:val="0"/>
-        <w:rPr>
-          <w:color w:val="262626"/>
-          <w:szCs w:val="24"/>
-        </w:rPr>
-      </w:pPr>
-      <w:r>
-        <w:rPr>
-          <w:color w:val="262626"/>
-          <w:szCs w:val="24"/>
-        </w:rPr>
-        <w:t xml:space="preserve">The grade for your executive summary is based on the effort you put into the assignment overview and </w:t>
+      <w:r>
+        <w:rPr>
+          <w:color w:val="262626"/>
+          <w:szCs w:val="24"/>
+        </w:rPr>
+        <w:t>This assignment was focused on creating a single pair of client-server applications using Remote Procedure Calls</w:t>
+      </w:r>
+      <w:r>
+        <w:rPr>
+          <w:color w:val="262626"/>
+          <w:szCs w:val="24"/>
+        </w:rPr>
+        <w:t xml:space="preserve"> which I implemented using JAVA</w:t>
+      </w:r>
+      <w:r>
+        <w:rPr>
+          <w:color w:val="262626"/>
+          <w:szCs w:val="24"/>
+        </w:rPr>
+        <w:t xml:space="preserve"> </w:t>
+      </w:r>
+      <w:r>
+        <w:rPr>
+          <w:color w:val="262626"/>
+          <w:szCs w:val="24"/>
+        </w:rPr>
+        <w:t>R</w:t>
+      </w:r>
+      <w:r>
+        <w:rPr>
+          <w:color w:val="262626"/>
+          <w:szCs w:val="24"/>
+        </w:rPr>
+        <w:t>MI</w:t>
+      </w:r>
+      <w:r>
+        <w:rPr>
+          <w:color w:val="262626"/>
+          <w:szCs w:val="24"/>
+        </w:rPr>
+        <w:t xml:space="preserve"> and making it multithreaded so that </w:t>
+      </w:r>
+      <w:r>
+        <w:rPr>
+          <w:color w:val="262626"/>
+          <w:szCs w:val="24"/>
+        </w:rPr>
+        <w:t xml:space="preserve">the server can handle multiple client requests at the same time </w:t>
+      </w:r>
+      <w:r>
+        <w:rPr>
+          <w:color w:val="262626"/>
+          <w:szCs w:val="24"/>
+        </w:rPr>
+        <w:t>and thus handling mutual exclusion</w:t>
+      </w:r>
+      <w:r>
+        <w:rPr>
+          <w:color w:val="262626"/>
+          <w:szCs w:val="24"/>
+        </w:rPr>
+        <w:t>.</w:t>
+      </w:r>
+      <w:r>
+        <w:rPr>
+          <w:color w:val="262626"/>
+          <w:szCs w:val="24"/>
+        </w:rPr>
+        <w:t xml:space="preserve"> </w:t>
+      </w:r>
+      <w:r>
+        <w:rPr>
+          <w:color w:val="262626"/>
+          <w:szCs w:val="24"/>
+        </w:rPr>
+        <w:t xml:space="preserve">Comparing it to the first project, I found it much easier to implement than </w:t>
+      </w:r>
+      <w:r>
+        <w:rPr>
+          <w:color w:val="262626"/>
+          <w:szCs w:val="24"/>
+        </w:rPr>
+        <w:t xml:space="preserve">the Socket based implementations using TCP and UDP. </w:t>
+      </w:r>
+      <w:r>
+        <w:rPr>
+          <w:color w:val="262626"/>
+          <w:szCs w:val="24"/>
+        </w:rPr>
+        <w:t xml:space="preserve">So the purpose of this assignment according to me was to </w:t>
+      </w:r>
+      <w:r>
+        <w:rPr>
+          <w:color w:val="262626"/>
+          <w:szCs w:val="24"/>
+        </w:rPr>
+        <w:t xml:space="preserve">get understanding of </w:t>
+      </w:r>
+      <w:r>
+        <w:rPr>
+          <w:color w:val="262626"/>
+          <w:szCs w:val="24"/>
+        </w:rPr>
+        <w:t xml:space="preserve">how middleware helps to improve the coding aspects of distributed system. This was just one level of the middleware that we </w:t>
+      </w:r>
+      <w:r>
+        <w:rPr>
+          <w:color w:val="262626"/>
+          <w:szCs w:val="24"/>
+        </w:rPr>
+        <w:t>used and</w:t>
+      </w:r>
+      <w:r>
+        <w:rPr>
+          <w:color w:val="262626"/>
+          <w:szCs w:val="24"/>
+        </w:rPr>
+        <w:t xml:space="preserve"> using the proper stack </w:t>
+      </w:r>
+      <w:r>
+        <w:rPr>
+          <w:color w:val="262626"/>
+          <w:szCs w:val="24"/>
+        </w:rPr>
+        <w:t>of middleware can help building complex distributed applications quite easily.</w:t>
+      </w:r>
+      <w:r>
+        <w:rPr>
+          <w:color w:val="262626"/>
+          <w:szCs w:val="24"/>
+        </w:rPr>
+        <w:t xml:space="preserve"> This project also focused on making the server </w:t>
+      </w:r>
+      <w:r>
+        <w:rPr>
+          <w:color w:val="262626"/>
+          <w:szCs w:val="24"/>
+        </w:rPr>
+        <w:t>thread safe, thus enabling us to debug the issues of thread synchronization</w:t>
+      </w:r>
+      <w:r>
+        <w:rPr>
+          <w:color w:val="262626"/>
+          <w:szCs w:val="24"/>
+        </w:rPr>
+        <w:t xml:space="preserve"> </w:t>
+      </w:r>
+      <w:r>
+        <w:rPr>
+          <w:color w:val="262626"/>
+          <w:szCs w:val="24"/>
+        </w:rPr>
+        <w:t xml:space="preserve">thus helping to handle multiple clients at the same time, which makes the project closer to a real world </w:t>
+      </w:r>
+      <w:r>
+        <w:rPr>
+          <w:color w:val="262626"/>
+          <w:szCs w:val="24"/>
+        </w:rPr>
+        <w:t>distributed system than the one implemented in the first project. Furthermore,</w:t>
+      </w:r>
+      <w:r>
+        <w:rPr>
+          <w:color w:val="262626"/>
+          <w:szCs w:val="24"/>
+        </w:rPr>
+        <w:t xml:space="preserve"> </w:t>
+      </w:r>
+      <w:r>
+        <w:rPr>
+          <w:color w:val="262626"/>
+          <w:szCs w:val="24"/>
+        </w:rPr>
+        <w:t xml:space="preserve">the use of docker platform became much </w:t>
+      </w:r>
+      <w:r>
+        <w:rPr>
+          <w:color w:val="262626"/>
+          <w:szCs w:val="24"/>
+        </w:rPr>
+        <w:t>clearer</w:t>
+      </w:r>
+      <w:r>
+        <w:rPr>
+          <w:color w:val="262626"/>
+          <w:szCs w:val="24"/>
+        </w:rPr>
+        <w:t xml:space="preserve"> </w:t>
+      </w:r>
+      <w:r>
+        <w:rPr>
+          <w:color w:val="262626"/>
+          <w:szCs w:val="24"/>
+        </w:rPr>
+        <w:t xml:space="preserve">by creating and using docker images and containers for this </w:t>
+      </w:r>
+      <w:r>
+        <w:rPr>
+          <w:color w:val="262626"/>
+          <w:szCs w:val="24"/>
+        </w:rPr>
+        <w:t xml:space="preserve">project as well. Hence the main aim of the project was to further improve upon </w:t>
+      </w:r>
+      <w:r>
+        <w:rPr>
+          <w:color w:val="262626"/>
+          <w:szCs w:val="24"/>
+        </w:rPr>
+        <w:t>the building of complex distributed systems using</w:t>
+      </w:r>
+      <w:r>
+        <w:rPr>
+          <w:color w:val="262626"/>
+          <w:szCs w:val="24"/>
+        </w:rPr>
+        <w:t xml:space="preserve"> </w:t>
+      </w:r>
+      <w:r>
+        <w:rPr>
+          <w:color w:val="262626"/>
+          <w:szCs w:val="24"/>
+        </w:rPr>
+        <w:t xml:space="preserve">already built services and middleware that help </w:t>
+      </w:r>
+      <w:r>
+        <w:rPr>
+          <w:color w:val="262626"/>
+          <w:szCs w:val="24"/>
+        </w:rPr>
+        <w:t>productivity.</w:t>
+      </w:r>
+    </w:p>
+    <w:p>
+      <w:pPr>
+        <w:widowControl w:val="0"/>
+        <w:autoSpaceDE w:val="0"/>
+        <w:autoSpaceDN w:val="0"/>
+        <w:adjustRightInd w:val="0"/>
+        <w:rPr>
+          <w:color w:val="262626"/>
+          <w:szCs w:val="24"/>
+        </w:rPr>
+      </w:pPr>
+    </w:p>
+    <w:p>
+      <w:pPr>
+        <w:widowControl w:val="0"/>
+        <w:autoSpaceDE w:val="0"/>
+        <w:autoSpaceDN w:val="0"/>
+        <w:adjustRightInd w:val="0"/>
+        <w:rPr>
+          <w:color w:val="262626"/>
+          <w:szCs w:val="24"/>
+        </w:rPr>
+      </w:pPr>
+    </w:p>
+    <w:p>
+      <w:pPr>
+        <w:widowControl w:val="0"/>
+        <w:autoSpaceDE w:val="0"/>
+        <w:autoSpaceDN w:val="0"/>
+        <w:adjustRightInd w:val="0"/>
+        <w:rPr>
+          <w:color w:val="262626"/>
+          <w:szCs w:val="24"/>
+        </w:rPr>
+      </w:pPr>
+    </w:p>
+    <w:p>
+      <w:pPr>
+        <w:widowControl w:val="0"/>
+        <w:autoSpaceDE w:val="0"/>
+        <w:autoSpaceDN w:val="0"/>
+        <w:adjustRightInd w:val="0"/>
+        <w:rPr>
+          <w:color w:val="262626"/>
+          <w:szCs w:val="24"/>
+        </w:rPr>
+      </w:pPr>
+    </w:p>
+    <w:p>
+      <w:pPr>
+        <w:widowControl w:val="0"/>
+        <w:autoSpaceDE w:val="0"/>
+        <w:autoSpaceDN w:val="0"/>
+        <w:adjustRightInd w:val="0"/>
+        <w:rPr>
+          <w:color w:val="262626"/>
+          <w:szCs w:val="24"/>
+        </w:rPr>
+      </w:pPr>
+    </w:p>
+    <w:p>
+      <w:pPr>
+        <w:widowControl w:val="0"/>
+        <w:autoSpaceDE w:val="0"/>
+        <w:autoSpaceDN w:val="0"/>
+        <w:adjustRightInd w:val="0"/>
+        <w:rPr>
+          <w:color w:val="262626"/>
+          <w:szCs w:val="24"/>
+        </w:rPr>
+      </w:pPr>
+    </w:p>
+    <w:p>
+      <w:pPr>
+        <w:widowControl w:val="0"/>
+        <w:autoSpaceDE w:val="0"/>
+        <w:autoSpaceDN w:val="0"/>
+        <w:adjustRightInd w:val="0"/>
+        <w:rPr>
+          <w:color w:val="262626"/>
+          <w:szCs w:val="24"/>
+        </w:rPr>
+      </w:pPr>
+    </w:p>
+    <w:p>
+      <w:pPr>
+        <w:widowControl w:val="0"/>
+        <w:autoSpaceDE w:val="0"/>
+        <w:autoSpaceDN w:val="0"/>
+        <w:adjustRightInd w:val="0"/>
+        <w:rPr>
+          <w:color w:val="262626"/>
+          <w:szCs w:val="24"/>
+        </w:rPr>
+      </w:pPr>
+    </w:p>
+    <w:p>
+      <w:pPr>
+        <w:widowControl w:val="0"/>
+        <w:autoSpaceDE w:val="0"/>
+        <w:autoSpaceDN w:val="0"/>
+        <w:adjustRightInd w:val="0"/>
+        <w:rPr>
+          <w:color w:val="262626"/>
+          <w:szCs w:val="24"/>
+        </w:rPr>
+      </w:pPr>
+    </w:p>
+    <w:p>
+      <w:pPr>
+        <w:widowControl w:val="0"/>
+        <w:autoSpaceDE w:val="0"/>
+        <w:autoSpaceDN w:val="0"/>
+        <w:adjustRightInd w:val="0"/>
+        <w:rPr>
+          <w:color w:val="262626"/>
+          <w:szCs w:val="24"/>
+        </w:rPr>
+      </w:pPr>
+    </w:p>
+    <w:p>
+      <w:pPr>
+        <w:widowControl w:val="0"/>
+        <w:autoSpaceDE w:val="0"/>
+        <w:autoSpaceDN w:val="0"/>
+        <w:adjustRightInd w:val="0"/>
+        <w:rPr>
+          <w:color w:val="262626"/>
+          <w:szCs w:val="24"/>
+        </w:rPr>
+      </w:pPr>
+    </w:p>
+    <w:p>
+      <w:pPr>
+        <w:widowControl w:val="0"/>
+        <w:autoSpaceDE w:val="0"/>
+        <w:autoSpaceDN w:val="0"/>
+        <w:adjustRightInd w:val="0"/>
+        <w:rPr>
+          <w:color w:val="262626"/>
+          <w:szCs w:val="24"/>
+        </w:rPr>
+      </w:pPr>
+    </w:p>
+    <w:p>
+      <w:pPr>
+        <w:widowControl w:val="0"/>
+        <w:autoSpaceDE w:val="0"/>
+        <w:autoSpaceDN w:val="0"/>
+        <w:adjustRightInd w:val="0"/>
+        <w:rPr>
+          <w:color w:val="262626"/>
+          <w:szCs w:val="24"/>
+        </w:rPr>
+      </w:pPr>
+    </w:p>
+    <w:p>
+      <w:pPr>
+        <w:widowControl w:val="0"/>
+        <w:autoSpaceDE w:val="0"/>
+        <w:autoSpaceDN w:val="0"/>
+        <w:adjustRightInd w:val="0"/>
+        <w:rPr>
+          <w:color w:val="262626"/>
+          <w:szCs w:val="24"/>
+        </w:rPr>
+      </w:pPr>
+    </w:p>
+    <w:p>
+      <w:pPr>
+        <w:widowControl w:val="0"/>
+        <w:autoSpaceDE w:val="0"/>
+        <w:autoSpaceDN w:val="0"/>
+        <w:adjustRightInd w:val="0"/>
+        <w:rPr>
+          <w:color w:val="262626"/>
+          <w:szCs w:val="24"/>
+        </w:rPr>
+      </w:pPr>
+    </w:p>
+    <w:p>
+      <w:pPr>
+        <w:widowControl w:val="0"/>
+        <w:autoSpaceDE w:val="0"/>
+        <w:autoSpaceDN w:val="0"/>
+        <w:adjustRightInd w:val="0"/>
+        <w:rPr>
+          <w:color w:val="262626"/>
+          <w:szCs w:val="24"/>
+        </w:rPr>
+      </w:pPr>
+    </w:p>
+    <w:p>
+      <w:pPr>
+        <w:widowControl w:val="0"/>
+        <w:autoSpaceDE w:val="0"/>
+        <w:autoSpaceDN w:val="0"/>
+        <w:adjustRightInd w:val="0"/>
+        <w:rPr>
+          <w:color w:val="262626"/>
+          <w:szCs w:val="24"/>
+        </w:rPr>
+      </w:pPr>
+    </w:p>
+    <w:p>
+      <w:pPr>
+        <w:widowControl w:val="0"/>
+        <w:autoSpaceDE w:val="0"/>
+        <w:autoSpaceDN w:val="0"/>
+        <w:adjustRightInd w:val="0"/>
+        <w:rPr>
+          <w:color w:val="262626"/>
+          <w:szCs w:val="24"/>
+        </w:rPr>
+      </w:pPr>
+    </w:p>
+    <w:p>
+      <w:pPr>
+        <w:widowControl w:val="0"/>
+        <w:autoSpaceDE w:val="0"/>
+        <w:autoSpaceDN w:val="0"/>
+        <w:adjustRightInd w:val="0"/>
+        <w:rPr>
+          <w:color w:val="262626"/>
+          <w:szCs w:val="24"/>
+        </w:rPr>
+      </w:pPr>
+      <w:r>
+        <w:rPr>
+          <w:color w:val="262626"/>
+          <w:szCs w:val="24"/>
+        </w:rPr>
+        <w:t>Technical Impression:</w:t>
+      </w:r>
+    </w:p>
+    <w:p>
+      <w:pPr>
+        <w:widowControl w:val="0"/>
+        <w:autoSpaceDE w:val="0"/>
+        <w:autoSpaceDN w:val="0"/>
+        <w:adjustRightInd w:val="0"/>
+        <w:rPr>
+          <w:color w:val="262626"/>
+          <w:szCs w:val="24"/>
+        </w:rPr>
+      </w:pPr>
+    </w:p>
+    <w:p>
+      <w:pPr>
+        <w:widowControl w:val="0"/>
+        <w:autoSpaceDE w:val="0"/>
+        <w:autoSpaceDN w:val="0"/>
+        <w:adjustRightInd w:val="0"/>
+        <w:rPr>
+          <w:color w:val="262626"/>
+          <w:szCs w:val="24"/>
+        </w:rPr>
+      </w:pPr>
+      <w:r>
+        <w:rPr>
+          <w:color w:val="262626"/>
+          <w:szCs w:val="24"/>
+        </w:rPr>
+        <w:t>Even before starting the project, as I read the homework document, I had some questions such as how to create a simple protocol on our own to communicate between client and server. It was not clear if we must create it using XML or some other protocols. In regard to the unrequested datagram packets, as it is a simple interaction of client and server, I found it difficult to understand how to test this kind of cases. As a result, help from TA was required to clarify some of the requirements.</w:t>
+      </w:r>
+      <w:r>
+        <w:rPr>
+          <w:color w:val="262626"/>
+          <w:szCs w:val="24"/>
+        </w:rPr>
+        <w:br/>
+      </w:r>
+      <w:r>
+        <w:rPr>
+          <w:color w:val="262626"/>
+          <w:szCs w:val="24"/>
+        </w:rPr>
+        <w:br/>
+        <w:t xml:space="preserve">After starting the assignment, I was unsure which of the Tanenbaum’s client-server organization to follow. I first had checks of client input on client side, but the code was getting redundant as the same check was applied on server side. I eventually ended up using the 2nd organization, only the user interface on client side and the processing (including all checks) and data layer on the server side. Since </w:t>
       </w:r>
       <w:r>
         <w:rPr>
@@ -612,7 +1127,405 @@
           <w:szCs w:val="24"/>
         </w:rPr>
         <w:lastRenderedPageBreak/>
-        <w:t>technical impression. In general, if you put some effort into your writing, you will receive full credit for your executive summary. </w:t>
+        <w:t xml:space="preserve">the clients and the servers have some methods in common, I decided to add </w:t>
+      </w:r>
+      <w:proofErr w:type="spellStart"/>
+      <w:r>
+        <w:rPr>
+          <w:color w:val="262626"/>
+          <w:szCs w:val="24"/>
+        </w:rPr>
+        <w:t>AbstractClient</w:t>
+      </w:r>
+      <w:proofErr w:type="spellEnd"/>
+      <w:r>
+        <w:rPr>
+          <w:color w:val="262626"/>
+          <w:szCs w:val="24"/>
+        </w:rPr>
+        <w:t xml:space="preserve"> and </w:t>
+      </w:r>
+      <w:proofErr w:type="spellStart"/>
+      <w:r>
+        <w:rPr>
+          <w:color w:val="262626"/>
+          <w:szCs w:val="24"/>
+        </w:rPr>
+        <w:t>AbstractServer</w:t>
+      </w:r>
+      <w:proofErr w:type="spellEnd"/>
+      <w:r>
+        <w:rPr>
+          <w:color w:val="262626"/>
+          <w:szCs w:val="24"/>
+        </w:rPr>
+        <w:t xml:space="preserve"> that each client and server can extend. The differences in TCP and UDP clients and servers is the way connection is established (in TCP), Datagrams created (in UDP) and how the data is sent in both protocols. All the backend APIs are written in their respective Abstract Classes. I even created separate log files of each application that store the logs present in the terminal. After running the applications locally, major issues occurred during the creation of </w:t>
+      </w:r>
+      <w:proofErr w:type="spellStart"/>
+      <w:r>
+        <w:rPr>
+          <w:color w:val="262626"/>
+          <w:szCs w:val="24"/>
+        </w:rPr>
+        <w:t>Dockerfile</w:t>
+      </w:r>
+      <w:proofErr w:type="spellEnd"/>
+      <w:r>
+        <w:rPr>
+          <w:color w:val="262626"/>
+          <w:szCs w:val="24"/>
+        </w:rPr>
+        <w:t xml:space="preserve"> and bash files to run docker images. Since it was a new concept, it took some time and tutorials to understand the importance of docker and how to use it. The resources provided to understand docker including sample </w:t>
+      </w:r>
+      <w:proofErr w:type="spellStart"/>
+      <w:r>
+        <w:rPr>
+          <w:color w:val="262626"/>
+          <w:szCs w:val="24"/>
+        </w:rPr>
+        <w:t>Dockerfile</w:t>
+      </w:r>
+      <w:proofErr w:type="spellEnd"/>
+      <w:r>
+        <w:rPr>
+          <w:color w:val="262626"/>
+          <w:szCs w:val="24"/>
+        </w:rPr>
+        <w:t xml:space="preserve"> and scripts were highly useful to create and modify my own </w:t>
+      </w:r>
+      <w:proofErr w:type="spellStart"/>
+      <w:r>
+        <w:rPr>
+          <w:color w:val="262626"/>
+          <w:szCs w:val="24"/>
+        </w:rPr>
+        <w:t>Dockerfile</w:t>
+      </w:r>
+      <w:proofErr w:type="spellEnd"/>
+      <w:r>
+        <w:rPr>
+          <w:color w:val="262626"/>
+          <w:szCs w:val="24"/>
+        </w:rPr>
+        <w:t xml:space="preserve"> the way I want it to run.</w:t>
+      </w:r>
+      <w:r>
+        <w:rPr>
+          <w:color w:val="262626"/>
+          <w:szCs w:val="24"/>
+        </w:rPr>
+        <w:br/>
+      </w:r>
+      <w:r>
+        <w:rPr>
+          <w:color w:val="262626"/>
+          <w:szCs w:val="24"/>
+        </w:rPr>
+        <w:br/>
+        <w:t>In summary, this project required to make design choices, and after the project was completed, I was satisfied with the way I implemented the requirements and how the applications work.</w:t>
+      </w:r>
+    </w:p>
+    <w:p>
+      <w:pPr>
+        <w:widowControl w:val="0"/>
+        <w:autoSpaceDE w:val="0"/>
+        <w:autoSpaceDN w:val="0"/>
+        <w:adjustRightInd w:val="0"/>
+        <w:rPr>
+          <w:color w:val="262626"/>
+          <w:szCs w:val="24"/>
+        </w:rPr>
+      </w:pPr>
+    </w:p>
+    <w:p>
+      <w:pPr>
+        <w:widowControl w:val="0"/>
+        <w:autoSpaceDE w:val="0"/>
+        <w:autoSpaceDN w:val="0"/>
+        <w:adjustRightInd w:val="0"/>
+        <w:rPr>
+          <w:color w:val="262626"/>
+          <w:szCs w:val="24"/>
+        </w:rPr>
+      </w:pPr>
+      <w:r>
+        <w:rPr>
+          <w:color w:val="262626"/>
+          <w:szCs w:val="24"/>
+        </w:rPr>
+        <w:t xml:space="preserve">I considered it as a relatively easier project since </w:t>
+      </w:r>
+      <w:r>
+        <w:rPr>
+          <w:color w:val="262626"/>
+          <w:szCs w:val="24"/>
+        </w:rPr>
+        <w:t>I reused most of the code that I wrote in first project</w:t>
+      </w:r>
+      <w:r>
+        <w:rPr>
+          <w:color w:val="262626"/>
+          <w:szCs w:val="24"/>
+        </w:rPr>
+        <w:t xml:space="preserve"> with refactoring wherever necessary. For example, the protocol of </w:t>
+      </w:r>
+      <w:r>
+        <w:rPr>
+          <w:color w:val="262626"/>
+          <w:szCs w:val="24"/>
+        </w:rPr>
+        <w:t xml:space="preserve">taking input was same as before, and the conditions to check the proper input format and the </w:t>
+      </w:r>
+      <w:r>
+        <w:rPr>
+          <w:color w:val="262626"/>
+          <w:szCs w:val="24"/>
+        </w:rPr>
+        <w:t>outputs remained the same.</w:t>
+      </w:r>
+      <w:r>
+        <w:rPr>
+          <w:color w:val="262626"/>
+          <w:szCs w:val="24"/>
+        </w:rPr>
+        <w:t xml:space="preserve"> S</w:t>
+      </w:r>
+      <w:r>
+        <w:rPr>
+          <w:color w:val="262626"/>
+          <w:szCs w:val="24"/>
+        </w:rPr>
+        <w:t>ince this project required to use RMI and the how to use RMI was already covered in a homework</w:t>
+      </w:r>
+      <w:r>
+        <w:rPr>
+          <w:color w:val="262626"/>
+          <w:szCs w:val="24"/>
+        </w:rPr>
+        <w:t xml:space="preserve"> assignment, it was easier to implement.</w:t>
+      </w:r>
+      <w:r>
+        <w:rPr>
+          <w:color w:val="262626"/>
+          <w:szCs w:val="24"/>
+        </w:rPr>
+        <w:t xml:space="preserve"> </w:t>
+      </w:r>
+      <w:r>
+        <w:rPr>
+          <w:color w:val="262626"/>
+          <w:szCs w:val="24"/>
+        </w:rPr>
+        <w:t>Overall, I found that use of JAVA RMI (and thus the middleware) is very useful to create distributed applications.</w:t>
+      </w:r>
+    </w:p>
+    <w:p>
+      <w:pPr>
+        <w:widowControl w:val="0"/>
+        <w:autoSpaceDE w:val="0"/>
+        <w:autoSpaceDN w:val="0"/>
+        <w:adjustRightInd w:val="0"/>
+        <w:rPr>
+          <w:color w:val="262626"/>
+          <w:szCs w:val="24"/>
+        </w:rPr>
+      </w:pPr>
+    </w:p>
+    <w:p>
+      <w:pPr>
+        <w:widowControl w:val="0"/>
+        <w:autoSpaceDE w:val="0"/>
+        <w:autoSpaceDN w:val="0"/>
+        <w:adjustRightInd w:val="0"/>
+        <w:rPr>
+          <w:color w:val="262626"/>
+          <w:szCs w:val="24"/>
+        </w:rPr>
+      </w:pPr>
+      <w:r>
+        <w:rPr>
+          <w:color w:val="262626"/>
+          <w:szCs w:val="24"/>
+        </w:rPr>
+        <w:t>For the multithreaded part also, the JAVA RMI already accepts multiple clients. So</w:t>
+      </w:r>
+      <w:r>
+        <w:rPr>
+          <w:color w:val="262626"/>
+          <w:szCs w:val="24"/>
+        </w:rPr>
+        <w:t>,</w:t>
+      </w:r>
+      <w:r>
+        <w:rPr>
+          <w:color w:val="262626"/>
+          <w:szCs w:val="24"/>
+        </w:rPr>
+        <w:t xml:space="preserve"> </w:t>
+      </w:r>
+      <w:r>
+        <w:rPr>
+          <w:color w:val="262626"/>
+          <w:szCs w:val="24"/>
+        </w:rPr>
+        <w:t xml:space="preserve">the only thing to implement was to make the calls to database, thread-safe. I initially wrote all the 3 methods: GET/PUT/DELETE in the database individually synchronized which I tested by adding random </w:t>
+      </w:r>
+      <w:r>
+        <w:rPr>
+          <w:color w:val="262626"/>
+          <w:szCs w:val="24"/>
+        </w:rPr>
+        <w:t>sleeps on each of the call</w:t>
+      </w:r>
+      <w:r>
+        <w:rPr>
+          <w:color w:val="262626"/>
+          <w:szCs w:val="24"/>
+        </w:rPr>
+        <w:t xml:space="preserve">. But it led to a race condition </w:t>
+      </w:r>
+      <w:r>
+        <w:rPr>
+          <w:color w:val="262626"/>
+          <w:szCs w:val="24"/>
+        </w:rPr>
+        <w:t xml:space="preserve">for the sequence when delete is called before </w:t>
+      </w:r>
+      <w:r>
+        <w:rPr>
+          <w:color w:val="262626"/>
+          <w:szCs w:val="24"/>
+        </w:rPr>
+        <w:t>get by other client but gets executed before it. So</w:t>
+      </w:r>
+      <w:r>
+        <w:rPr>
+          <w:color w:val="262626"/>
+          <w:szCs w:val="24"/>
+        </w:rPr>
+        <w:t>,</w:t>
+      </w:r>
+      <w:r>
+        <w:rPr>
+          <w:color w:val="262626"/>
+          <w:szCs w:val="24"/>
+        </w:rPr>
+        <w:t xml:space="preserve"> to handle such cases I created a single lock for all the three methods, which</w:t>
+      </w:r>
+      <w:r>
+        <w:rPr>
+          <w:color w:val="262626"/>
+          <w:szCs w:val="24"/>
+        </w:rPr>
+        <w:t xml:space="preserve"> solved the issue. </w:t>
+      </w:r>
+    </w:p>
+    <w:p>
+      <w:pPr>
+        <w:widowControl w:val="0"/>
+        <w:autoSpaceDE w:val="0"/>
+        <w:autoSpaceDN w:val="0"/>
+        <w:adjustRightInd w:val="0"/>
+        <w:rPr>
+          <w:color w:val="262626"/>
+          <w:szCs w:val="24"/>
+        </w:rPr>
+      </w:pPr>
+    </w:p>
+    <w:p>
+      <w:pPr>
+        <w:widowControl w:val="0"/>
+        <w:autoSpaceDE w:val="0"/>
+        <w:autoSpaceDN w:val="0"/>
+        <w:adjustRightInd w:val="0"/>
+        <w:rPr>
+          <w:color w:val="262626"/>
+          <w:szCs w:val="24"/>
+        </w:rPr>
+      </w:pPr>
+      <w:r>
+        <w:rPr>
+          <w:color w:val="262626"/>
+          <w:szCs w:val="24"/>
+        </w:rPr>
+        <w:t xml:space="preserve">Overall, I believed it was a simple assignment just on the </w:t>
+      </w:r>
+      <w:r>
+        <w:rPr>
+          <w:color w:val="262626"/>
+          <w:szCs w:val="24"/>
+        </w:rPr>
+        <w:t xml:space="preserve">facts that much of the implementation work was already covered in </w:t>
+      </w:r>
+      <w:r>
+        <w:rPr>
+          <w:color w:val="262626"/>
+          <w:szCs w:val="24"/>
+        </w:rPr>
+        <w:t>first project and homework assignments which helps to understand the concept of remote procedure calls and multithreaded in a better way.</w:t>
+      </w:r>
+    </w:p>
+    <w:p>
+      <w:pPr>
+        <w:widowControl w:val="0"/>
+        <w:autoSpaceDE w:val="0"/>
+        <w:autoSpaceDN w:val="0"/>
+        <w:adjustRightInd w:val="0"/>
+        <w:rPr>
+          <w:color w:val="262626"/>
+          <w:szCs w:val="24"/>
+        </w:rPr>
+      </w:pPr>
+    </w:p>
+    <w:p>
+      <w:pPr>
+        <w:widowControl w:val="0"/>
+        <w:autoSpaceDE w:val="0"/>
+        <w:autoSpaceDN w:val="0"/>
+        <w:adjustRightInd w:val="0"/>
+        <w:rPr>
+          <w:color w:val="262626"/>
+          <w:szCs w:val="24"/>
+        </w:rPr>
+      </w:pPr>
+      <w:r>
+        <w:rPr>
+          <w:color w:val="262626"/>
+          <w:szCs w:val="24"/>
+        </w:rPr>
+        <w:t xml:space="preserve"> </w:t>
+      </w:r>
+    </w:p>
+    <w:p>
+      <w:pPr>
+        <w:widowControl w:val="0"/>
+        <w:autoSpaceDE w:val="0"/>
+        <w:autoSpaceDN w:val="0"/>
+        <w:adjustRightInd w:val="0"/>
+        <w:ind w:left="0" w:firstLine="0"/>
+        <w:rPr>
+          <w:color w:val="262626"/>
+          <w:szCs w:val="24"/>
+        </w:rPr>
+      </w:pPr>
+    </w:p>
+    <w:p>
+      <w:pPr>
+        <w:widowControl w:val="0"/>
+        <w:autoSpaceDE w:val="0"/>
+        <w:autoSpaceDN w:val="0"/>
+        <w:adjustRightInd w:val="0"/>
+        <w:rPr>
+          <w:color w:val="262626"/>
+          <w:szCs w:val="24"/>
+        </w:rPr>
+      </w:pPr>
+      <w:r>
+        <w:rPr>
+          <w:color w:val="262626"/>
+          <w:szCs w:val="24"/>
+        </w:rPr>
+        <w:t>The grade for your executive summary is based on the effort you put into the assignment overview and technical impression. In general, if you put some effort into your writing, you will receive full credit for your executive summary. </w:t>
       </w:r>
     </w:p>
     <w:p>
@@ -821,6 +1734,7 @@
           <w:color w:val="262626"/>
           <w:szCs w:val="24"/>
         </w:rPr>
+        <w:lastRenderedPageBreak/>
         <w:t>Your executive summary</w:t>
       </w:r>
     </w:p>
@@ -2228,7 +3142,6 @@
   <w:style w:type="character" w:default="1" w:styleId="DefaultParagraphFont">
     <w:name w:val="Default Paragraph Font"/>
     <w:uiPriority w:val="1"/>
-    <w:semiHidden/>
     <w:unhideWhenUsed/>
   </w:style>
   <w:style w:type="table" w:default="1" w:styleId="TableNormal">
@@ -2327,6 +3240,37 @@
       <w:ind w:left="720"/>
       <w:contextualSpacing/>
     </w:pPr>
+  </w:style>
+  <w:style w:type="paragraph" w:styleId="HTMLPreformatted">
+    <w:name w:val="HTML Preformatted"/>
+    <w:basedOn w:val="Normal"/>
+    <w:link w:val="HTMLPreformattedChar"/>
+    <w:uiPriority w:val="99"/>
+    <w:semiHidden/>
+    <w:unhideWhenUsed/>
+    <w:rsid w:val="00356785"/>
+    <w:pPr>
+      <w:spacing w:after="0" w:line="240" w:lineRule="auto"/>
+    </w:pPr>
+    <w:rPr>
+      <w:rFonts w:ascii="Consolas" w:hAnsi="Consolas"/>
+      <w:sz w:val="20"/>
+      <w:szCs w:val="20"/>
+    </w:rPr>
+  </w:style>
+  <w:style w:type="character" w:customStyle="1" w:styleId="HTMLPreformattedChar">
+    <w:name w:val="HTML Preformatted Char"/>
+    <w:basedOn w:val="DefaultParagraphFont"/>
+    <w:link w:val="HTMLPreformatted"/>
+    <w:uiPriority w:val="99"/>
+    <w:semiHidden/>
+    <w:rsid w:val="00356785"/>
+    <w:rPr>
+      <w:rFonts w:ascii="Consolas" w:eastAsia="Times New Roman" w:hAnsi="Consolas" w:cs="Times New Roman"/>
+      <w:color w:val="000000"/>
+      <w:sz w:val="20"/>
+      <w:szCs w:val="20"/>
+    </w:rPr>
   </w:style>
 </w:styles>
 </file>

</xml_diff>

<commit_message>
Added Final Project Proposal and updated run_client and run_server for Project02
</commit_message>
<xml_diff>
--- a/Project02/Project 2 NEU 2021.docx
+++ b/Project02/Project 2 NEU 2021.docx
@@ -43,25 +43,7 @@
           <w:sz w:val="28"/>
           <w:szCs w:val="28"/>
         </w:rPr>
-        <w:t xml:space="preserve">CS 6650 Scalable </w:t>
-      </w:r>
-      <w:proofErr w:type="spellStart"/>
-      <w:r>
-        <w:rPr>
-          <w:rFonts w:ascii="Cambria" w:hAnsi="Cambria"/>
-          <w:sz w:val="28"/>
-          <w:szCs w:val="28"/>
-        </w:rPr>
-        <w:t>Dist</w:t>
-      </w:r>
-      <w:proofErr w:type="spellEnd"/>
-      <w:r>
-        <w:rPr>
-          <w:rFonts w:ascii="Cambria" w:hAnsi="Cambria"/>
-          <w:sz w:val="28"/>
-          <w:szCs w:val="28"/>
-        </w:rPr>
-        <w:t xml:space="preserve"> Systems</w:t>
+        <w:t>CS 6650 Scalable Dist Systems</w:t>
       </w:r>
     </w:p>
     <w:p>
@@ -547,50 +529,7 @@
         <w:autoSpaceDE w:val="0"/>
         <w:autoSpaceDN w:val="0"/>
         <w:adjustRightInd w:val="0"/>
-        <w:rPr>
-          <w:color w:val="262626"/>
-          <w:szCs w:val="24"/>
-        </w:rPr>
-      </w:pPr>
-    </w:p>
-    <w:p>
-      <w:pPr>
-        <w:widowControl w:val="0"/>
-        <w:autoSpaceDE w:val="0"/>
-        <w:autoSpaceDN w:val="0"/>
-        <w:adjustRightInd w:val="0"/>
-        <w:rPr>
-          <w:color w:val="262626"/>
-          <w:szCs w:val="24"/>
-        </w:rPr>
-      </w:pPr>
-    </w:p>
-    <w:p>
-      <w:pPr>
-        <w:widowControl w:val="0"/>
-        <w:autoSpaceDE w:val="0"/>
-        <w:autoSpaceDN w:val="0"/>
-        <w:adjustRightInd w:val="0"/>
-        <w:rPr>
-          <w:color w:val="262626"/>
-          <w:szCs w:val="24"/>
-        </w:rPr>
-      </w:pPr>
-      <w:r>
-        <w:rPr>
-          <w:color w:val="262626"/>
-          <w:szCs w:val="24"/>
-        </w:rPr>
-        <w:lastRenderedPageBreak/>
-        <w:t>Assignment Overview:</w:t>
-      </w:r>
-    </w:p>
-    <w:p>
-      <w:pPr>
-        <w:widowControl w:val="0"/>
-        <w:autoSpaceDE w:val="0"/>
-        <w:autoSpaceDN w:val="0"/>
-        <w:adjustRightInd w:val="0"/>
+        <w:ind w:left="0" w:firstLine="0"/>
         <w:rPr>
           <w:color w:val="262626"/>
           <w:szCs w:val="24"/>
@@ -614,231 +553,15 @@
           <w:color w:val="262626"/>
           <w:szCs w:val="24"/>
         </w:rPr>
-        <w:t>This assignment was focused on creating a single pair of client-server applications using Remote Procedure Calls</w:t>
-      </w:r>
-      <w:r>
-        <w:rPr>
-          <w:color w:val="262626"/>
-          <w:szCs w:val="24"/>
-        </w:rPr>
-        <w:t xml:space="preserve"> which I implemented using JAVA</w:t>
-      </w:r>
-      <w:r>
-        <w:rPr>
-          <w:color w:val="262626"/>
-          <w:szCs w:val="24"/>
-        </w:rPr>
-        <w:t xml:space="preserve"> </w:t>
-      </w:r>
-      <w:r>
-        <w:rPr>
-          <w:color w:val="262626"/>
-          <w:szCs w:val="24"/>
-        </w:rPr>
-        <w:t>R</w:t>
-      </w:r>
-      <w:r>
-        <w:rPr>
-          <w:color w:val="262626"/>
-          <w:szCs w:val="24"/>
-        </w:rPr>
-        <w:t>MI</w:t>
-      </w:r>
-      <w:r>
-        <w:rPr>
-          <w:color w:val="262626"/>
-          <w:szCs w:val="24"/>
-        </w:rPr>
-        <w:t xml:space="preserve"> and making it multithreaded so that </w:t>
-      </w:r>
-      <w:r>
-        <w:rPr>
-          <w:color w:val="262626"/>
-          <w:szCs w:val="24"/>
-        </w:rPr>
-        <w:t xml:space="preserve">the server can handle multiple client requests at the same time </w:t>
-      </w:r>
-      <w:r>
-        <w:rPr>
-          <w:color w:val="262626"/>
-          <w:szCs w:val="24"/>
-        </w:rPr>
-        <w:t>and thus handling mutual exclusion</w:t>
-      </w:r>
-      <w:r>
-        <w:rPr>
-          <w:color w:val="262626"/>
-          <w:szCs w:val="24"/>
-        </w:rPr>
-        <w:t>.</w:t>
-      </w:r>
-      <w:r>
-        <w:rPr>
-          <w:color w:val="262626"/>
-          <w:szCs w:val="24"/>
-        </w:rPr>
-        <w:t xml:space="preserve"> </w:t>
-      </w:r>
-      <w:r>
-        <w:rPr>
-          <w:color w:val="262626"/>
-          <w:szCs w:val="24"/>
-        </w:rPr>
-        <w:t xml:space="preserve">Comparing it to the first project, I found it much easier to implement than </w:t>
-      </w:r>
-      <w:r>
-        <w:rPr>
-          <w:color w:val="262626"/>
-          <w:szCs w:val="24"/>
-        </w:rPr>
-        <w:t xml:space="preserve">the Socket based implementations using TCP and UDP. </w:t>
-      </w:r>
-      <w:r>
-        <w:rPr>
-          <w:color w:val="262626"/>
-          <w:szCs w:val="24"/>
-        </w:rPr>
-        <w:t xml:space="preserve">So the purpose of this assignment according to me was to </w:t>
-      </w:r>
-      <w:r>
-        <w:rPr>
-          <w:color w:val="262626"/>
-          <w:szCs w:val="24"/>
-        </w:rPr>
-        <w:t xml:space="preserve">get understanding of </w:t>
-      </w:r>
-      <w:r>
-        <w:rPr>
-          <w:color w:val="262626"/>
-          <w:szCs w:val="24"/>
-        </w:rPr>
-        <w:t xml:space="preserve">how middleware helps to improve the coding aspects of distributed system. This was just one level of the middleware that we </w:t>
-      </w:r>
-      <w:r>
-        <w:rPr>
-          <w:color w:val="262626"/>
-          <w:szCs w:val="24"/>
-        </w:rPr>
-        <w:t>used and</w:t>
-      </w:r>
-      <w:r>
-        <w:rPr>
-          <w:color w:val="262626"/>
-          <w:szCs w:val="24"/>
-        </w:rPr>
-        <w:t xml:space="preserve"> using the proper stack </w:t>
-      </w:r>
-      <w:r>
-        <w:rPr>
-          <w:color w:val="262626"/>
-          <w:szCs w:val="24"/>
-        </w:rPr>
-        <w:t>of middleware can help building complex distributed applications quite easily.</w:t>
-      </w:r>
-      <w:r>
-        <w:rPr>
-          <w:color w:val="262626"/>
-          <w:szCs w:val="24"/>
-        </w:rPr>
-        <w:t xml:space="preserve"> This project also focused on making the server </w:t>
-      </w:r>
-      <w:r>
-        <w:rPr>
-          <w:color w:val="262626"/>
-          <w:szCs w:val="24"/>
-        </w:rPr>
-        <w:t>thread safe, thus enabling us to debug the issues of thread synchronization</w:t>
-      </w:r>
-      <w:r>
-        <w:rPr>
-          <w:color w:val="262626"/>
-          <w:szCs w:val="24"/>
-        </w:rPr>
-        <w:t xml:space="preserve"> </w:t>
-      </w:r>
-      <w:r>
-        <w:rPr>
-          <w:color w:val="262626"/>
-          <w:szCs w:val="24"/>
-        </w:rPr>
-        <w:t xml:space="preserve">thus helping to handle multiple clients at the same time, which makes the project closer to a real world </w:t>
-      </w:r>
-      <w:r>
-        <w:rPr>
-          <w:color w:val="262626"/>
-          <w:szCs w:val="24"/>
-        </w:rPr>
-        <w:t>distributed system than the one implemented in the first project. Furthermore,</w:t>
-      </w:r>
-      <w:r>
-        <w:rPr>
-          <w:color w:val="262626"/>
-          <w:szCs w:val="24"/>
-        </w:rPr>
-        <w:t xml:space="preserve"> </w:t>
-      </w:r>
-      <w:r>
-        <w:rPr>
-          <w:color w:val="262626"/>
-          <w:szCs w:val="24"/>
-        </w:rPr>
-        <w:t xml:space="preserve">the use of docker platform became much </w:t>
-      </w:r>
-      <w:r>
-        <w:rPr>
-          <w:color w:val="262626"/>
-          <w:szCs w:val="24"/>
-        </w:rPr>
-        <w:t>clearer</w:t>
-      </w:r>
-      <w:r>
-        <w:rPr>
-          <w:color w:val="262626"/>
-          <w:szCs w:val="24"/>
-        </w:rPr>
-        <w:t xml:space="preserve"> </w:t>
-      </w:r>
-      <w:r>
-        <w:rPr>
-          <w:color w:val="262626"/>
-          <w:szCs w:val="24"/>
-        </w:rPr>
-        <w:t xml:space="preserve">by creating and using docker images and containers for this </w:t>
-      </w:r>
-      <w:r>
-        <w:rPr>
-          <w:color w:val="262626"/>
-          <w:szCs w:val="24"/>
-        </w:rPr>
-        <w:t xml:space="preserve">project as well. Hence the main aim of the project was to further improve upon </w:t>
-      </w:r>
-      <w:r>
-        <w:rPr>
-          <w:color w:val="262626"/>
-          <w:szCs w:val="24"/>
-        </w:rPr>
-        <w:t>the building of complex distributed systems using</w:t>
-      </w:r>
-      <w:r>
-        <w:rPr>
-          <w:color w:val="262626"/>
-          <w:szCs w:val="24"/>
-        </w:rPr>
-        <w:t xml:space="preserve"> </w:t>
-      </w:r>
-      <w:r>
-        <w:rPr>
-          <w:color w:val="262626"/>
-          <w:szCs w:val="24"/>
-        </w:rPr>
-        <w:t xml:space="preserve">already built services and middleware that help </w:t>
-      </w:r>
-      <w:r>
-        <w:rPr>
-          <w:color w:val="262626"/>
-          <w:szCs w:val="24"/>
-        </w:rPr>
-        <w:t>productivity.</w:t>
+        <w:t xml:space="preserve">The grade for your executive summary is based on the effort you put into the assignment overview and </w:t>
+      </w:r>
+      <w:r>
+        <w:rPr>
+          <w:color w:val="262626"/>
+          <w:szCs w:val="24"/>
+        </w:rPr>
+        <w:lastRenderedPageBreak/>
+        <w:t>technical impression. In general, if you put some effort into your writing, you will receive full credit for your executive summary. </w:t>
       </w:r>
     </w:p>
     <w:p>
@@ -848,6 +571,8 @@
         <w:autoSpaceDN w:val="0"/>
         <w:adjustRightInd w:val="0"/>
         <w:rPr>
+          <w:b/>
+          <w:bCs/>
           <w:color w:val="262626"/>
           <w:szCs w:val="24"/>
         </w:rPr>
@@ -860,10 +585,17 @@
         <w:autoSpaceDN w:val="0"/>
         <w:adjustRightInd w:val="0"/>
         <w:rPr>
-          <w:color w:val="262626"/>
-          <w:szCs w:val="24"/>
-        </w:rPr>
-      </w:pPr>
+          <w:b/>
+          <w:u w:val="single" w:color="000000"/>
+        </w:rPr>
+      </w:pPr>
+      <w:r>
+        <w:rPr>
+          <w:b/>
+          <w:u w:val="single" w:color="000000"/>
+        </w:rPr>
+        <w:t>Project Deliverables</w:t>
+      </w:r>
     </w:p>
     <w:p>
       <w:pPr>
@@ -876,740 +608,12 @@
           <w:szCs w:val="24"/>
         </w:rPr>
       </w:pPr>
-    </w:p>
-    <w:p>
-      <w:pPr>
-        <w:widowControl w:val="0"/>
-        <w:autoSpaceDE w:val="0"/>
-        <w:autoSpaceDN w:val="0"/>
-        <w:adjustRightInd w:val="0"/>
-        <w:rPr>
-          <w:color w:val="262626"/>
-          <w:szCs w:val="24"/>
-        </w:rPr>
-      </w:pPr>
-    </w:p>
-    <w:p>
-      <w:pPr>
-        <w:widowControl w:val="0"/>
-        <w:autoSpaceDE w:val="0"/>
-        <w:autoSpaceDN w:val="0"/>
-        <w:adjustRightInd w:val="0"/>
-        <w:rPr>
-          <w:color w:val="262626"/>
-          <w:szCs w:val="24"/>
-        </w:rPr>
-      </w:pPr>
-    </w:p>
-    <w:p>
-      <w:pPr>
-        <w:widowControl w:val="0"/>
-        <w:autoSpaceDE w:val="0"/>
-        <w:autoSpaceDN w:val="0"/>
-        <w:adjustRightInd w:val="0"/>
-        <w:rPr>
-          <w:color w:val="262626"/>
-          <w:szCs w:val="24"/>
-        </w:rPr>
-      </w:pPr>
-    </w:p>
-    <w:p>
-      <w:pPr>
-        <w:widowControl w:val="0"/>
-        <w:autoSpaceDE w:val="0"/>
-        <w:autoSpaceDN w:val="0"/>
-        <w:adjustRightInd w:val="0"/>
-        <w:rPr>
-          <w:color w:val="262626"/>
-          <w:szCs w:val="24"/>
-        </w:rPr>
-      </w:pPr>
-    </w:p>
-    <w:p>
-      <w:pPr>
-        <w:widowControl w:val="0"/>
-        <w:autoSpaceDE w:val="0"/>
-        <w:autoSpaceDN w:val="0"/>
-        <w:adjustRightInd w:val="0"/>
-        <w:rPr>
-          <w:color w:val="262626"/>
-          <w:szCs w:val="24"/>
-        </w:rPr>
-      </w:pPr>
-    </w:p>
-    <w:p>
-      <w:pPr>
-        <w:widowControl w:val="0"/>
-        <w:autoSpaceDE w:val="0"/>
-        <w:autoSpaceDN w:val="0"/>
-        <w:adjustRightInd w:val="0"/>
-        <w:rPr>
-          <w:color w:val="262626"/>
-          <w:szCs w:val="24"/>
-        </w:rPr>
-      </w:pPr>
-    </w:p>
-    <w:p>
-      <w:pPr>
-        <w:widowControl w:val="0"/>
-        <w:autoSpaceDE w:val="0"/>
-        <w:autoSpaceDN w:val="0"/>
-        <w:adjustRightInd w:val="0"/>
-        <w:rPr>
-          <w:color w:val="262626"/>
-          <w:szCs w:val="24"/>
-        </w:rPr>
-      </w:pPr>
-    </w:p>
-    <w:p>
-      <w:pPr>
-        <w:widowControl w:val="0"/>
-        <w:autoSpaceDE w:val="0"/>
-        <w:autoSpaceDN w:val="0"/>
-        <w:adjustRightInd w:val="0"/>
-        <w:rPr>
-          <w:color w:val="262626"/>
-          <w:szCs w:val="24"/>
-        </w:rPr>
-      </w:pPr>
-    </w:p>
-    <w:p>
-      <w:pPr>
-        <w:widowControl w:val="0"/>
-        <w:autoSpaceDE w:val="0"/>
-        <w:autoSpaceDN w:val="0"/>
-        <w:adjustRightInd w:val="0"/>
-        <w:rPr>
-          <w:color w:val="262626"/>
-          <w:szCs w:val="24"/>
-        </w:rPr>
-      </w:pPr>
-    </w:p>
-    <w:p>
-      <w:pPr>
-        <w:widowControl w:val="0"/>
-        <w:autoSpaceDE w:val="0"/>
-        <w:autoSpaceDN w:val="0"/>
-        <w:adjustRightInd w:val="0"/>
-        <w:rPr>
-          <w:color w:val="262626"/>
-          <w:szCs w:val="24"/>
-        </w:rPr>
-      </w:pPr>
-    </w:p>
-    <w:p>
-      <w:pPr>
-        <w:widowControl w:val="0"/>
-        <w:autoSpaceDE w:val="0"/>
-        <w:autoSpaceDN w:val="0"/>
-        <w:adjustRightInd w:val="0"/>
-        <w:rPr>
-          <w:color w:val="262626"/>
-          <w:szCs w:val="24"/>
-        </w:rPr>
-      </w:pPr>
-    </w:p>
-    <w:p>
-      <w:pPr>
-        <w:widowControl w:val="0"/>
-        <w:autoSpaceDE w:val="0"/>
-        <w:autoSpaceDN w:val="0"/>
-        <w:adjustRightInd w:val="0"/>
-        <w:rPr>
-          <w:color w:val="262626"/>
-          <w:szCs w:val="24"/>
-        </w:rPr>
-      </w:pPr>
-    </w:p>
-    <w:p>
-      <w:pPr>
-        <w:widowControl w:val="0"/>
-        <w:autoSpaceDE w:val="0"/>
-        <w:autoSpaceDN w:val="0"/>
-        <w:adjustRightInd w:val="0"/>
-        <w:rPr>
-          <w:color w:val="262626"/>
-          <w:szCs w:val="24"/>
-        </w:rPr>
-      </w:pPr>
-    </w:p>
-    <w:p>
-      <w:pPr>
-        <w:widowControl w:val="0"/>
-        <w:autoSpaceDE w:val="0"/>
-        <w:autoSpaceDN w:val="0"/>
-        <w:adjustRightInd w:val="0"/>
-        <w:rPr>
-          <w:color w:val="262626"/>
-          <w:szCs w:val="24"/>
-        </w:rPr>
-      </w:pPr>
-    </w:p>
-    <w:p>
-      <w:pPr>
-        <w:widowControl w:val="0"/>
-        <w:autoSpaceDE w:val="0"/>
-        <w:autoSpaceDN w:val="0"/>
-        <w:adjustRightInd w:val="0"/>
-        <w:rPr>
-          <w:color w:val="262626"/>
-          <w:szCs w:val="24"/>
-        </w:rPr>
-      </w:pPr>
-    </w:p>
-    <w:p>
-      <w:pPr>
-        <w:widowControl w:val="0"/>
-        <w:autoSpaceDE w:val="0"/>
-        <w:autoSpaceDN w:val="0"/>
-        <w:adjustRightInd w:val="0"/>
-        <w:rPr>
-          <w:color w:val="262626"/>
-          <w:szCs w:val="24"/>
-        </w:rPr>
-      </w:pPr>
-      <w:r>
-        <w:rPr>
-          <w:color w:val="262626"/>
-          <w:szCs w:val="24"/>
-        </w:rPr>
-        <w:t>Technical Impression:</w:t>
-      </w:r>
-    </w:p>
-    <w:p>
-      <w:pPr>
-        <w:widowControl w:val="0"/>
-        <w:autoSpaceDE w:val="0"/>
-        <w:autoSpaceDN w:val="0"/>
-        <w:adjustRightInd w:val="0"/>
-        <w:rPr>
-          <w:color w:val="262626"/>
-          <w:szCs w:val="24"/>
-        </w:rPr>
-      </w:pPr>
-    </w:p>
-    <w:p>
-      <w:pPr>
-        <w:widowControl w:val="0"/>
-        <w:autoSpaceDE w:val="0"/>
-        <w:autoSpaceDN w:val="0"/>
-        <w:adjustRightInd w:val="0"/>
-        <w:rPr>
-          <w:color w:val="262626"/>
-          <w:szCs w:val="24"/>
-        </w:rPr>
-      </w:pPr>
-      <w:r>
-        <w:rPr>
-          <w:color w:val="262626"/>
-          <w:szCs w:val="24"/>
-        </w:rPr>
-        <w:t>Even before starting the project, as I read the homework document, I had some questions such as how to create a simple protocol on our own to communicate between client and server. It was not clear if we must create it using XML or some other protocols. In regard to the unrequested datagram packets, as it is a simple interaction of client and server, I found it difficult to understand how to test this kind of cases. As a result, help from TA was required to clarify some of the requirements.</w:t>
-      </w:r>
-      <w:r>
-        <w:rPr>
-          <w:color w:val="262626"/>
-          <w:szCs w:val="24"/>
-        </w:rPr>
-        <w:br/>
-      </w:r>
-      <w:r>
-        <w:rPr>
-          <w:color w:val="262626"/>
-          <w:szCs w:val="24"/>
-        </w:rPr>
-        <w:br/>
-        <w:t xml:space="preserve">After starting the assignment, I was unsure which of the Tanenbaum’s client-server organization to follow. I first had checks of client input on client side, but the code was getting redundant as the same check was applied on server side. I eventually ended up using the 2nd organization, only the user interface on client side and the processing (including all checks) and data layer on the server side. Since </w:t>
-      </w:r>
-      <w:r>
-        <w:rPr>
-          <w:color w:val="262626"/>
-          <w:szCs w:val="24"/>
-        </w:rPr>
-        <w:lastRenderedPageBreak/>
-        <w:t xml:space="preserve">the clients and the servers have some methods in common, I decided to add </w:t>
-      </w:r>
-      <w:proofErr w:type="spellStart"/>
-      <w:r>
-        <w:rPr>
-          <w:color w:val="262626"/>
-          <w:szCs w:val="24"/>
-        </w:rPr>
-        <w:t>AbstractClient</w:t>
-      </w:r>
-      <w:proofErr w:type="spellEnd"/>
-      <w:r>
-        <w:rPr>
-          <w:color w:val="262626"/>
-          <w:szCs w:val="24"/>
-        </w:rPr>
-        <w:t xml:space="preserve"> and </w:t>
-      </w:r>
-      <w:proofErr w:type="spellStart"/>
-      <w:r>
-        <w:rPr>
-          <w:color w:val="262626"/>
-          <w:szCs w:val="24"/>
-        </w:rPr>
-        <w:t>AbstractServer</w:t>
-      </w:r>
-      <w:proofErr w:type="spellEnd"/>
-      <w:r>
-        <w:rPr>
-          <w:color w:val="262626"/>
-          <w:szCs w:val="24"/>
-        </w:rPr>
-        <w:t xml:space="preserve"> that each client and server can extend. The differences in TCP and UDP clients and servers is the way connection is established (in TCP), Datagrams created (in UDP) and how the data is sent in both protocols. All the backend APIs are written in their respective Abstract Classes. I even created separate log files of each application that store the logs present in the terminal. After running the applications locally, major issues occurred during the creation of </w:t>
-      </w:r>
-      <w:proofErr w:type="spellStart"/>
-      <w:r>
-        <w:rPr>
-          <w:color w:val="262626"/>
-          <w:szCs w:val="24"/>
-        </w:rPr>
-        <w:t>Dockerfile</w:t>
-      </w:r>
-      <w:proofErr w:type="spellEnd"/>
-      <w:r>
-        <w:rPr>
-          <w:color w:val="262626"/>
-          <w:szCs w:val="24"/>
-        </w:rPr>
-        <w:t xml:space="preserve"> and bash files to run docker images. Since it was a new concept, it took some time and tutorials to understand the importance of docker and how to use it. The resources provided to understand docker including sample </w:t>
-      </w:r>
-      <w:proofErr w:type="spellStart"/>
-      <w:r>
-        <w:rPr>
-          <w:color w:val="262626"/>
-          <w:szCs w:val="24"/>
-        </w:rPr>
-        <w:t>Dockerfile</w:t>
-      </w:r>
-      <w:proofErr w:type="spellEnd"/>
-      <w:r>
-        <w:rPr>
-          <w:color w:val="262626"/>
-          <w:szCs w:val="24"/>
-        </w:rPr>
-        <w:t xml:space="preserve"> and scripts were highly useful to create and modify my own </w:t>
-      </w:r>
-      <w:proofErr w:type="spellStart"/>
-      <w:r>
-        <w:rPr>
-          <w:color w:val="262626"/>
-          <w:szCs w:val="24"/>
-        </w:rPr>
-        <w:t>Dockerfile</w:t>
-      </w:r>
-      <w:proofErr w:type="spellEnd"/>
-      <w:r>
-        <w:rPr>
-          <w:color w:val="262626"/>
-          <w:szCs w:val="24"/>
-        </w:rPr>
-        <w:t xml:space="preserve"> the way I want it to run.</w:t>
-      </w:r>
-      <w:r>
-        <w:rPr>
-          <w:color w:val="262626"/>
-          <w:szCs w:val="24"/>
-        </w:rPr>
-        <w:br/>
-      </w:r>
-      <w:r>
-        <w:rPr>
-          <w:color w:val="262626"/>
-          <w:szCs w:val="24"/>
-        </w:rPr>
-        <w:br/>
-        <w:t>In summary, this project required to make design choices, and after the project was completed, I was satisfied with the way I implemented the requirements and how the applications work.</w:t>
-      </w:r>
-    </w:p>
-    <w:p>
-      <w:pPr>
-        <w:widowControl w:val="0"/>
-        <w:autoSpaceDE w:val="0"/>
-        <w:autoSpaceDN w:val="0"/>
-        <w:adjustRightInd w:val="0"/>
-        <w:rPr>
-          <w:color w:val="262626"/>
-          <w:szCs w:val="24"/>
-        </w:rPr>
-      </w:pPr>
-    </w:p>
-    <w:p>
-      <w:pPr>
-        <w:widowControl w:val="0"/>
-        <w:autoSpaceDE w:val="0"/>
-        <w:autoSpaceDN w:val="0"/>
-        <w:adjustRightInd w:val="0"/>
-        <w:rPr>
-          <w:color w:val="262626"/>
-          <w:szCs w:val="24"/>
-        </w:rPr>
-      </w:pPr>
-      <w:r>
-        <w:rPr>
-          <w:color w:val="262626"/>
-          <w:szCs w:val="24"/>
-        </w:rPr>
-        <w:t xml:space="preserve">I considered it as a relatively easier project since </w:t>
-      </w:r>
-      <w:r>
-        <w:rPr>
-          <w:color w:val="262626"/>
-          <w:szCs w:val="24"/>
-        </w:rPr>
-        <w:t>I reused most of the code that I wrote in first project</w:t>
-      </w:r>
-      <w:r>
-        <w:rPr>
-          <w:color w:val="262626"/>
-          <w:szCs w:val="24"/>
-        </w:rPr>
-        <w:t xml:space="preserve"> with refactoring wherever necessary. For example, the protocol of </w:t>
-      </w:r>
-      <w:r>
-        <w:rPr>
-          <w:color w:val="262626"/>
-          <w:szCs w:val="24"/>
-        </w:rPr>
-        <w:t xml:space="preserve">taking input was same as before, and the conditions to check the proper input format and the </w:t>
-      </w:r>
-      <w:r>
-        <w:rPr>
-          <w:color w:val="262626"/>
-          <w:szCs w:val="24"/>
-        </w:rPr>
-        <w:t>outputs remained the same.</w:t>
-      </w:r>
-      <w:r>
-        <w:rPr>
-          <w:color w:val="262626"/>
-          <w:szCs w:val="24"/>
-        </w:rPr>
-        <w:t xml:space="preserve"> S</w:t>
-      </w:r>
-      <w:r>
-        <w:rPr>
-          <w:color w:val="262626"/>
-          <w:szCs w:val="24"/>
-        </w:rPr>
-        <w:t>ince this project required to use RMI and the how to use RMI was already covered in a homework</w:t>
-      </w:r>
-      <w:r>
-        <w:rPr>
-          <w:color w:val="262626"/>
-          <w:szCs w:val="24"/>
-        </w:rPr>
-        <w:t xml:space="preserve"> assignment, it was easier to implement.</w:t>
-      </w:r>
-      <w:r>
-        <w:rPr>
-          <w:color w:val="262626"/>
-          <w:szCs w:val="24"/>
-        </w:rPr>
-        <w:t xml:space="preserve"> </w:t>
-      </w:r>
-      <w:r>
-        <w:rPr>
-          <w:color w:val="262626"/>
-          <w:szCs w:val="24"/>
-        </w:rPr>
-        <w:t>Overall, I found that use of JAVA RMI (and thus the middleware) is very useful to create distributed applications.</w:t>
-      </w:r>
-    </w:p>
-    <w:p>
-      <w:pPr>
-        <w:widowControl w:val="0"/>
-        <w:autoSpaceDE w:val="0"/>
-        <w:autoSpaceDN w:val="0"/>
-        <w:adjustRightInd w:val="0"/>
-        <w:rPr>
-          <w:color w:val="262626"/>
-          <w:szCs w:val="24"/>
-        </w:rPr>
-      </w:pPr>
-    </w:p>
-    <w:p>
-      <w:pPr>
-        <w:widowControl w:val="0"/>
-        <w:autoSpaceDE w:val="0"/>
-        <w:autoSpaceDN w:val="0"/>
-        <w:adjustRightInd w:val="0"/>
-        <w:rPr>
-          <w:color w:val="262626"/>
-          <w:szCs w:val="24"/>
-        </w:rPr>
-      </w:pPr>
-      <w:r>
-        <w:rPr>
-          <w:color w:val="262626"/>
-          <w:szCs w:val="24"/>
-        </w:rPr>
-        <w:t>For the multithreaded part also, the JAVA RMI already accepts multiple clients. So</w:t>
-      </w:r>
-      <w:r>
-        <w:rPr>
-          <w:color w:val="262626"/>
-          <w:szCs w:val="24"/>
-        </w:rPr>
-        <w:t>,</w:t>
-      </w:r>
-      <w:r>
-        <w:rPr>
-          <w:color w:val="262626"/>
-          <w:szCs w:val="24"/>
-        </w:rPr>
-        <w:t xml:space="preserve"> </w:t>
-      </w:r>
-      <w:r>
-        <w:rPr>
-          <w:color w:val="262626"/>
-          <w:szCs w:val="24"/>
-        </w:rPr>
-        <w:t xml:space="preserve">the only thing to implement was to make the calls to database, thread-safe. I initially wrote all the 3 methods: GET/PUT/DELETE in the database individually synchronized which I tested by adding random </w:t>
-      </w:r>
-      <w:r>
-        <w:rPr>
-          <w:color w:val="262626"/>
-          <w:szCs w:val="24"/>
-        </w:rPr>
-        <w:t>sleeps on each of the call</w:t>
-      </w:r>
-      <w:r>
-        <w:rPr>
-          <w:color w:val="262626"/>
-          <w:szCs w:val="24"/>
-        </w:rPr>
-        <w:t xml:space="preserve">. But it led to a race condition </w:t>
-      </w:r>
-      <w:r>
-        <w:rPr>
-          <w:color w:val="262626"/>
-          <w:szCs w:val="24"/>
-        </w:rPr>
-        <w:t xml:space="preserve">for the sequence when delete is called before </w:t>
-      </w:r>
-      <w:r>
-        <w:rPr>
-          <w:color w:val="262626"/>
-          <w:szCs w:val="24"/>
-        </w:rPr>
-        <w:t>get by other client but gets executed before it. So</w:t>
-      </w:r>
-      <w:r>
-        <w:rPr>
-          <w:color w:val="262626"/>
-          <w:szCs w:val="24"/>
-        </w:rPr>
-        <w:t>,</w:t>
-      </w:r>
-      <w:r>
-        <w:rPr>
-          <w:color w:val="262626"/>
-          <w:szCs w:val="24"/>
-        </w:rPr>
-        <w:t xml:space="preserve"> to handle such cases I created a single lock for all the three methods, which</w:t>
-      </w:r>
-      <w:r>
-        <w:rPr>
-          <w:color w:val="262626"/>
-          <w:szCs w:val="24"/>
-        </w:rPr>
-        <w:t xml:space="preserve"> solved the issue. </w:t>
-      </w:r>
-    </w:p>
-    <w:p>
-      <w:pPr>
-        <w:widowControl w:val="0"/>
-        <w:autoSpaceDE w:val="0"/>
-        <w:autoSpaceDN w:val="0"/>
-        <w:adjustRightInd w:val="0"/>
-        <w:rPr>
-          <w:color w:val="262626"/>
-          <w:szCs w:val="24"/>
-        </w:rPr>
-      </w:pPr>
-    </w:p>
-    <w:p>
-      <w:pPr>
-        <w:widowControl w:val="0"/>
-        <w:autoSpaceDE w:val="0"/>
-        <w:autoSpaceDN w:val="0"/>
-        <w:adjustRightInd w:val="0"/>
-        <w:rPr>
-          <w:color w:val="262626"/>
-          <w:szCs w:val="24"/>
-        </w:rPr>
-      </w:pPr>
-      <w:r>
-        <w:rPr>
-          <w:color w:val="262626"/>
-          <w:szCs w:val="24"/>
-        </w:rPr>
-        <w:t xml:space="preserve">Overall, I believed it was a simple assignment just on the </w:t>
-      </w:r>
-      <w:r>
-        <w:rPr>
-          <w:color w:val="262626"/>
-          <w:szCs w:val="24"/>
-        </w:rPr>
-        <w:t xml:space="preserve">facts that much of the implementation work was already covered in </w:t>
-      </w:r>
-      <w:r>
-        <w:rPr>
-          <w:color w:val="262626"/>
-          <w:szCs w:val="24"/>
-        </w:rPr>
-        <w:t>first project and homework assignments which helps to understand the concept of remote procedure calls and multithreaded in a better way.</w:t>
-      </w:r>
-    </w:p>
-    <w:p>
-      <w:pPr>
-        <w:widowControl w:val="0"/>
-        <w:autoSpaceDE w:val="0"/>
-        <w:autoSpaceDN w:val="0"/>
-        <w:adjustRightInd w:val="0"/>
-        <w:rPr>
-          <w:color w:val="262626"/>
-          <w:szCs w:val="24"/>
-        </w:rPr>
-      </w:pPr>
-    </w:p>
-    <w:p>
-      <w:pPr>
-        <w:widowControl w:val="0"/>
-        <w:autoSpaceDE w:val="0"/>
-        <w:autoSpaceDN w:val="0"/>
-        <w:adjustRightInd w:val="0"/>
-        <w:rPr>
-          <w:color w:val="262626"/>
-          <w:szCs w:val="24"/>
-        </w:rPr>
-      </w:pPr>
-      <w:r>
-        <w:rPr>
-          <w:color w:val="262626"/>
-          <w:szCs w:val="24"/>
-        </w:rPr>
-        <w:t xml:space="preserve"> </w:t>
-      </w:r>
-    </w:p>
-    <w:p>
-      <w:pPr>
-        <w:widowControl w:val="0"/>
-        <w:autoSpaceDE w:val="0"/>
-        <w:autoSpaceDN w:val="0"/>
-        <w:adjustRightInd w:val="0"/>
-        <w:ind w:left="0" w:firstLine="0"/>
-        <w:rPr>
-          <w:color w:val="262626"/>
-          <w:szCs w:val="24"/>
-        </w:rPr>
-      </w:pPr>
-    </w:p>
-    <w:p>
-      <w:pPr>
-        <w:widowControl w:val="0"/>
-        <w:autoSpaceDE w:val="0"/>
-        <w:autoSpaceDN w:val="0"/>
-        <w:adjustRightInd w:val="0"/>
-        <w:rPr>
-          <w:color w:val="262626"/>
-          <w:szCs w:val="24"/>
-        </w:rPr>
-      </w:pPr>
-      <w:r>
-        <w:rPr>
-          <w:color w:val="262626"/>
-          <w:szCs w:val="24"/>
-        </w:rPr>
-        <w:t>The grade for your executive summary is based on the effort you put into the assignment overview and technical impression. In general, if you put some effort into your writing, you will receive full credit for your executive summary. </w:t>
-      </w:r>
-    </w:p>
-    <w:p>
-      <w:pPr>
-        <w:widowControl w:val="0"/>
-        <w:autoSpaceDE w:val="0"/>
-        <w:autoSpaceDN w:val="0"/>
-        <w:adjustRightInd w:val="0"/>
-        <w:rPr>
-          <w:b/>
-          <w:bCs/>
-          <w:color w:val="262626"/>
-          <w:szCs w:val="24"/>
-        </w:rPr>
-      </w:pPr>
-    </w:p>
-    <w:p>
-      <w:pPr>
-        <w:widowControl w:val="0"/>
-        <w:autoSpaceDE w:val="0"/>
-        <w:autoSpaceDN w:val="0"/>
-        <w:adjustRightInd w:val="0"/>
-        <w:rPr>
-          <w:b/>
-          <w:u w:val="single" w:color="000000"/>
-        </w:rPr>
-      </w:pPr>
-      <w:r>
-        <w:rPr>
-          <w:b/>
-          <w:u w:val="single" w:color="000000"/>
-        </w:rPr>
-        <w:t>Project Deliverables</w:t>
-      </w:r>
-    </w:p>
-    <w:p>
-      <w:pPr>
-        <w:widowControl w:val="0"/>
-        <w:autoSpaceDE w:val="0"/>
-        <w:autoSpaceDN w:val="0"/>
-        <w:adjustRightInd w:val="0"/>
-        <w:rPr>
-          <w:color w:val="262626"/>
-          <w:szCs w:val="24"/>
-        </w:rPr>
-      </w:pPr>
-      <w:r>
-        <w:rPr>
-          <w:color w:val="262626"/>
-          <w:szCs w:val="24"/>
-        </w:rPr>
-        <w:t xml:space="preserve">The following items should be archived together, e.g., placed in a .zip file or </w:t>
-      </w:r>
-      <w:proofErr w:type="spellStart"/>
-      <w:r>
-        <w:rPr>
-          <w:color w:val="262626"/>
-          <w:szCs w:val="24"/>
-        </w:rPr>
-        <w:t>tarball</w:t>
-      </w:r>
-      <w:proofErr w:type="spellEnd"/>
-      <w:r>
-        <w:rPr>
-          <w:color w:val="262626"/>
-          <w:szCs w:val="24"/>
-        </w:rPr>
-        <w:t xml:space="preserve"> file (*.</w:t>
-      </w:r>
-      <w:proofErr w:type="spellStart"/>
-      <w:r>
-        <w:rPr>
-          <w:color w:val="262626"/>
-          <w:szCs w:val="24"/>
-        </w:rPr>
-        <w:t>tgz</w:t>
-      </w:r>
-      <w:proofErr w:type="spellEnd"/>
-      <w:r>
-        <w:rPr>
-          <w:color w:val="262626"/>
-          <w:szCs w:val="24"/>
-        </w:rPr>
-        <w:t xml:space="preserve"> or *.tar.gz), and electronically submitted via the link is provided on the course Moodle page.</w:t>
+      <w:r>
+        <w:rPr>
+          <w:color w:val="262626"/>
+          <w:szCs w:val="24"/>
+        </w:rPr>
+        <w:t>The following items should be archived together, e.g., placed in a .zip file or tarball file (*.tgz or *.tar.gz), and electronically submitted via the link is provided on the course Moodle page.</w:t>
       </w:r>
     </w:p>
     <w:p>
@@ -1734,7 +738,6 @@
           <w:color w:val="262626"/>
           <w:szCs w:val="24"/>
         </w:rPr>
-        <w:lastRenderedPageBreak/>
         <w:t>Your executive summary</w:t>
       </w:r>
     </w:p>
@@ -3142,6 +2145,7 @@
   <w:style w:type="character" w:default="1" w:styleId="DefaultParagraphFont">
     <w:name w:val="Default Paragraph Font"/>
     <w:uiPriority w:val="1"/>
+    <w:semiHidden/>
     <w:unhideWhenUsed/>
   </w:style>
   <w:style w:type="table" w:default="1" w:styleId="TableNormal">

</xml_diff>